<commit_message>
change task session 1
</commit_message>
<xml_diff>
--- a/task/Сессия 1.docx
+++ b/task/Сессия 1.docx
@@ -1,6 +1,6 @@
 
 <file path=word/document.xml><?xml version="1.0" encoding="utf-8"?>
-<w:document xmlns:wpc="http://schemas.microsoft.com/office/word/2010/wordprocessingCanvas" xmlns:cx="http://schemas.microsoft.com/office/drawing/2014/chartex" xmlns:mc="http://schemas.openxmlformats.org/markup-compatibility/2006" xmlns:o="urn:schemas-microsoft-com:office:office" xmlns:r="http://schemas.openxmlformats.org/officeDocument/2006/relationships" xmlns:m="http://schemas.openxmlformats.org/officeDocument/2006/math" xmlns:v="urn:schemas-microsoft-com:vml" xmlns:wp14="http://schemas.microsoft.com/office/word/2010/wordprocessingDrawing" xmlns:wp="http://schemas.openxmlformats.org/drawingml/2006/wordprocessingDrawing" xmlns:w10="urn:schemas-microsoft-com:office:word" xmlns:w="http://schemas.openxmlformats.org/wordprocessingml/2006/main" xmlns:w14="http://schemas.microsoft.com/office/word/2010/wordml" xmlns:w15="http://schemas.microsoft.com/office/word/2012/wordml" xmlns:w16se="http://schemas.microsoft.com/office/word/2015/wordml/symex" xmlns:wpg="http://schemas.microsoft.com/office/word/2010/wordprocessingGroup" xmlns:wpi="http://schemas.microsoft.com/office/word/2010/wordprocessingInk" xmlns:wne="http://schemas.microsoft.com/office/word/2006/wordml" xmlns:wps="http://schemas.microsoft.com/office/word/2010/wordprocessingShape" mc:Ignorable="w14 w15 w16se wp14">
+<w:document xmlns:wpc="http://schemas.microsoft.com/office/word/2010/wordprocessingCanvas" xmlns:mc="http://schemas.openxmlformats.org/markup-compatibility/2006" xmlns:o="urn:schemas-microsoft-com:office:office" xmlns:r="http://schemas.openxmlformats.org/officeDocument/2006/relationships" xmlns:m="http://schemas.openxmlformats.org/officeDocument/2006/math" xmlns:v="urn:schemas-microsoft-com:vml" xmlns:wp14="http://schemas.microsoft.com/office/word/2010/wordprocessingDrawing" xmlns:wp="http://schemas.openxmlformats.org/drawingml/2006/wordprocessingDrawing" xmlns:w10="urn:schemas-microsoft-com:office:word" xmlns:w="http://schemas.openxmlformats.org/wordprocessingml/2006/main" xmlns:w14="http://schemas.microsoft.com/office/word/2010/wordml" xmlns:wpg="http://schemas.microsoft.com/office/word/2010/wordprocessingGroup" xmlns:wpi="http://schemas.microsoft.com/office/word/2010/wordprocessingInk" xmlns:wne="http://schemas.microsoft.com/office/word/2006/wordml" xmlns:wps="http://schemas.microsoft.com/office/word/2010/wordprocessingShape" mc:Ignorable="w14 wp14">
   <w:body>
     <w:p>
       <w:pPr>
@@ -948,15 +948,15 @@
         <w:rPr>
           <w:rFonts w:ascii="Times New Roman" w:eastAsia="Times New Roman" w:hAnsi="Times New Roman" w:cs="Times New Roman"/>
           <w:color w:val="000000"/>
-          <w:highlight w:val="yellow"/>
-          <w:lang w:eastAsia="ru-RU"/>
-        </w:rPr>
-      </w:pPr>
-      <w:r>
-        <w:rPr>
-          <w:rFonts w:ascii="Times New Roman" w:eastAsia="Times New Roman" w:hAnsi="Times New Roman" w:cs="Times New Roman"/>
-          <w:color w:val="000000"/>
-          <w:highlight w:val="yellow"/>
+          <w:highlight w:val="green"/>
+          <w:lang w:eastAsia="ru-RU"/>
+        </w:rPr>
+      </w:pPr>
+      <w:r>
+        <w:rPr>
+          <w:rFonts w:ascii="Times New Roman" w:eastAsia="Times New Roman" w:hAnsi="Times New Roman" w:cs="Times New Roman"/>
+          <w:color w:val="000000"/>
+          <w:highlight w:val="green"/>
           <w:lang w:eastAsia="ru-RU"/>
         </w:rPr>
         <w:t>администратор может</w:t>
@@ -965,7 +965,7 @@
         <w:rPr>
           <w:rFonts w:ascii="Times New Roman" w:eastAsia="Times New Roman" w:hAnsi="Times New Roman" w:cs="Times New Roman"/>
           <w:color w:val="000000"/>
-          <w:highlight w:val="yellow"/>
+          <w:highlight w:val="green"/>
           <w:lang w:eastAsia="ru-RU"/>
         </w:rPr>
         <w:t xml:space="preserve"> добавлять/редактировать/удалять товары.</w:t>
@@ -1141,8 +1141,6 @@
         </w:rPr>
         <w:t>, система блокирует возможность входа на 10 секунд.</w:t>
       </w:r>
-      <w:bookmarkStart w:id="0" w:name="_GoBack"/>
-      <w:bookmarkEnd w:id="0"/>
       <w:r>
         <w:rPr>
           <w:rFonts w:ascii="Times New Roman" w:eastAsia="Times New Roman" w:hAnsi="Times New Roman" w:cs="Times New Roman"/>
@@ -1193,6 +1191,7 @@
         <w:rPr>
           <w:rFonts w:ascii="Times New Roman" w:eastAsia="Times New Roman" w:hAnsi="Times New Roman" w:cs="Times New Roman"/>
           <w:color w:val="000000"/>
+          <w:highlight w:val="yellow"/>
           <w:lang w:eastAsia="ru-RU"/>
         </w:rPr>
       </w:pPr>
@@ -1634,31 +1633,7 @@
           <w:color w:val="000000"/>
           <w:lang w:eastAsia="ru-RU"/>
         </w:rPr>
-        <w:t>макету.</w:t>
-      </w:r>
-      <w:r>
-        <w:rPr>
-          <w:rFonts w:ascii="Times New Roman" w:eastAsia="Times New Roman" w:hAnsi="Times New Roman" w:cs="Times New Roman"/>
-          <w:color w:val="000000"/>
-          <w:lang w:eastAsia="ru-RU"/>
-        </w:rPr>
-        <w:t xml:space="preserve"> </w:t>
-      </w:r>
-      <w:r>
-        <w:rPr>
-          <w:rFonts w:ascii="Times New Roman" w:eastAsia="Times New Roman" w:hAnsi="Times New Roman" w:cs="Times New Roman"/>
-          <w:color w:val="000000"/>
-          <w:lang w:eastAsia="ru-RU"/>
-        </w:rPr>
-        <w:t xml:space="preserve"> </w:t>
-      </w:r>
-      <w:r>
-        <w:rPr>
-          <w:rFonts w:ascii="Times New Roman" w:eastAsia="Times New Roman" w:hAnsi="Times New Roman" w:cs="Times New Roman"/>
-          <w:color w:val="000000"/>
-          <w:lang w:eastAsia="ru-RU"/>
-        </w:rPr>
-        <w:t xml:space="preserve"> </w:t>
+        <w:t>макету</w:t>
       </w:r>
       <w:r>
         <w:rPr>
@@ -1667,92 +1642,20 @@
           <w:highlight w:val="yellow"/>
           <w:lang w:eastAsia="ru-RU"/>
         </w:rPr>
-        <w:t xml:space="preserve">При  отсутствии  изображения  </w:t>
-      </w:r>
-      <w:r>
-        <w:rPr>
-          <w:rFonts w:ascii="Times New Roman" w:eastAsia="Times New Roman" w:hAnsi="Times New Roman" w:cs="Times New Roman"/>
-          <w:color w:val="000000"/>
-          <w:lang w:eastAsia="ru-RU"/>
-        </w:rPr>
-        <w:t xml:space="preserve">необходимо </w:t>
-      </w:r>
-      <w:r>
-        <w:rPr>
-          <w:rFonts w:ascii="Times New Roman" w:eastAsia="Times New Roman" w:hAnsi="Times New Roman" w:cs="Times New Roman"/>
-          <w:color w:val="000000"/>
-          <w:lang w:eastAsia="ru-RU"/>
-        </w:rPr>
-        <w:t xml:space="preserve"> </w:t>
-      </w:r>
-      <w:r>
-        <w:rPr>
-          <w:rFonts w:ascii="Times New Roman" w:eastAsia="Times New Roman" w:hAnsi="Times New Roman" w:cs="Times New Roman"/>
-          <w:color w:val="000000"/>
-          <w:lang w:eastAsia="ru-RU"/>
-        </w:rPr>
-        <w:t xml:space="preserve">вывести </w:t>
-      </w:r>
-      <w:r>
-        <w:rPr>
-          <w:rFonts w:ascii="Times New Roman" w:eastAsia="Times New Roman" w:hAnsi="Times New Roman" w:cs="Times New Roman"/>
-          <w:color w:val="000000"/>
-          <w:lang w:eastAsia="ru-RU"/>
-        </w:rPr>
-        <w:t xml:space="preserve"> </w:t>
-      </w:r>
-      <w:r>
-        <w:rPr>
-          <w:rFonts w:ascii="Times New Roman" w:eastAsia="Times New Roman" w:hAnsi="Times New Roman" w:cs="Times New Roman"/>
+        <w:t xml:space="preserve">.   При  отсутствии  изображения  необходимо  вывести  картинку-заглушку  из  ресурсов  (picture.png) .   </w:t>
+      </w:r>
+      <w:r>
+        <w:rPr>
+          <w:rFonts w:ascii="Times New Roman" w:eastAsia="Times New Roman" w:hAnsi="Times New Roman" w:cs="Times New Roman"/>
+          <w:noProof/>
           <w:color w:val="000000"/>
           <w:highlight w:val="yellow"/>
-          <w:lang w:eastAsia="ru-RU"/>
-        </w:rPr>
-        <w:t xml:space="preserve">картинку-заглушку  из  ресурсов  (picture.png) </w:t>
-      </w:r>
-      <w:r>
-        <w:rPr>
-          <w:rFonts w:ascii="Times New Roman" w:eastAsia="Times New Roman" w:hAnsi="Times New Roman" w:cs="Times New Roman"/>
-          <w:color w:val="000000"/>
-          <w:lang w:eastAsia="ru-RU"/>
-        </w:rPr>
-        <w:t>.</w:t>
-      </w:r>
-      <w:r>
-        <w:rPr>
-          <w:rFonts w:ascii="Times New Roman" w:eastAsia="Times New Roman" w:hAnsi="Times New Roman" w:cs="Times New Roman"/>
-          <w:color w:val="000000"/>
-          <w:lang w:eastAsia="ru-RU"/>
-        </w:rPr>
-        <w:t xml:space="preserve"> </w:t>
-      </w:r>
-      <w:r>
-        <w:rPr>
-          <w:rFonts w:ascii="Times New Roman" w:eastAsia="Times New Roman" w:hAnsi="Times New Roman" w:cs="Times New Roman"/>
-          <w:color w:val="000000"/>
-          <w:lang w:eastAsia="ru-RU"/>
-        </w:rPr>
-        <w:t xml:space="preserve"> </w:t>
-      </w:r>
-      <w:r>
-        <w:rPr>
-          <w:rFonts w:ascii="Times New Roman" w:eastAsia="Times New Roman" w:hAnsi="Times New Roman" w:cs="Times New Roman"/>
-          <w:color w:val="000000"/>
-          <w:lang w:eastAsia="ru-RU"/>
-        </w:rPr>
-        <w:t xml:space="preserve"> </w:t>
-      </w:r>
-      <w:r>
-        <w:rPr>
-          <w:rFonts w:ascii="Times New Roman" w:eastAsia="Times New Roman" w:hAnsi="Times New Roman" w:cs="Times New Roman"/>
-          <w:noProof/>
-          <w:color w:val="000000"/>
           <w:lang w:eastAsia="ru-RU"/>
         </w:rPr>
         <mc:AlternateContent>
           <mc:Choice Requires="wps">
             <w:drawing>
-              <wp:anchor distT="0" distB="0" distL="114300" distR="114300" simplePos="0" relativeHeight="251674624" behindDoc="0" locked="0" layoutInCell="1" allowOverlap="1" wp14:anchorId="2A01FEFE" wp14:editId="189B390D">
+              <wp:anchor distT="0" distB="0" distL="114300" distR="114300" simplePos="0" relativeHeight="251674624" behindDoc="0" locked="0" layoutInCell="1" allowOverlap="1" wp14:anchorId="2A01FEFE" wp14:editId="33232FBC">
                 <wp:simplePos x="0" y="0"/>
                 <wp:positionH relativeFrom="column">
                   <wp:posOffset>4792345</wp:posOffset>
@@ -1812,7 +1715,7 @@
           </mc:Choice>
           <mc:Fallback>
             <w:pict>
-              <v:rect w14:anchorId="3EFB5441" id="Прямоугольник 24" o:spid="_x0000_s1026" style="position:absolute;margin-left:377.35pt;margin-top:6.25pt;width:68.8pt;height:60.8pt;z-index:251674624;visibility:visible;mso-wrap-style:square;mso-wrap-distance-left:9pt;mso-wrap-distance-top:0;mso-wrap-distance-right:9pt;mso-wrap-distance-bottom:0;mso-position-horizontal:absolute;mso-position-horizontal-relative:text;mso-position-vertical:absolute;mso-position-vertical-relative:text;v-text-anchor:middle" o:gfxdata="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" filled="f" stroked="f" strokeweight="1pt"/>
+              <v:rect id="Прямоугольник 24" o:spid="_x0000_s1026" style="position:absolute;margin-left:377.35pt;margin-top:6.25pt;width:68.8pt;height:60.8pt;z-index:251674624;visibility:visible;mso-wrap-style:square;mso-wrap-distance-left:9pt;mso-wrap-distance-top:0;mso-wrap-distance-right:9pt;mso-wrap-distance-bottom:0;mso-position-horizontal:absolute;mso-position-horizontal-relative:text;mso-position-vertical:absolute;mso-position-vertical-relative:text;v-text-anchor:middle" o:gfxdata="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" filled="f" stroked="f" strokeweight="1pt"/>
             </w:pict>
           </mc:Fallback>
         </mc:AlternateContent>
@@ -2083,7 +1986,7 @@
               </wp:anchor>
             </w:drawing>
           </mc:Choice>
-          <mc:Fallback>
+          <mc:Fallback xmlns:cx="http://schemas.microsoft.com/office/drawing/2014/chartex" xmlns:w15="http://schemas.microsoft.com/office/word/2012/wordml" xmlns:w16se="http://schemas.microsoft.com/office/word/2015/wordml/symex">
             <w:pict>
               <v:group w14:anchorId="4CD6C119" id="Группа 17" o:spid="_x0000_s1026" style="position:absolute;left:0;text-align:left;margin-left:5.6pt;margin-top:10.5pt;width:446.95pt;height:80.55pt;z-index:251670528" coordsize="56760,10227" o:gfxdata="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">
                 <v:rect id="Прямоугольник 2" o:spid="_x0000_s1027" style="position:absolute;width:56760;height:10227;visibility:visible;mso-wrap-style:square;v-text-anchor:middle" o:gfxdata="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" filled="f" strokecolor="black [3213]" strokeweight="1pt"/>
@@ -2213,7 +2116,7 @@
               </wp:anchor>
             </w:drawing>
           </mc:Choice>
-          <mc:Fallback>
+          <mc:Fallback xmlns:cx="http://schemas.microsoft.com/office/drawing/2014/chartex" xmlns:w15="http://schemas.microsoft.com/office/word/2012/wordml" xmlns:w16se="http://schemas.microsoft.com/office/word/2015/wordml/symex">
             <w:pict>
               <v:rect w14:anchorId="2524C7D7" id="Прямоугольник 6" o:spid="_x0000_s1026" style="position:absolute;margin-left:377.35pt;margin-top:6.25pt;width:68.8pt;height:60.8pt;z-index:251669504;visibility:visible;mso-wrap-style:square;mso-wrap-distance-left:9pt;mso-wrap-distance-top:0;mso-wrap-distance-right:9pt;mso-wrap-distance-bottom:0;mso-position-horizontal:absolute;mso-position-horizontal-relative:text;mso-position-vertical:absolute;mso-position-vertical-relative:text;v-text-anchor:middle" o:gfxdata="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" filled="f" stroked="f" strokeweight="1pt"/>
             </w:pict>
@@ -2313,7 +2216,7 @@
               </wp:anchor>
             </w:drawing>
           </mc:Choice>
-          <mc:Fallback>
+          <mc:Fallback xmlns:cx="http://schemas.microsoft.com/office/drawing/2014/chartex" xmlns:w15="http://schemas.microsoft.com/office/word/2012/wordml" xmlns:w16se="http://schemas.microsoft.com/office/word/2015/wordml/symex">
             <w:pict>
               <v:shape w14:anchorId="3E3CC18B" id="Надпись 9" o:spid="_x0000_s1031" type="#_x0000_t202" style="position:absolute;left:0;text-align:left;margin-left:390.15pt;margin-top:8.95pt;width:56pt;height:27.7pt;z-index:251671552;visibility:visible;mso-wrap-style:square;mso-width-percent:0;mso-height-percent:0;mso-wrap-distance-left:9pt;mso-wrap-distance-top:0;mso-wrap-distance-right:9pt;mso-wrap-distance-bottom:0;mso-position-horizontal:absolute;mso-position-horizontal-relative:text;mso-position-vertical:absolute;mso-position-vertical-relative:text;mso-width-percent:0;mso-height-percent:0;mso-width-relative:margin;mso-height-relative:margin;v-text-anchor:top" o:gfxdata="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" fillcolor="white [3201]" stroked="f" strokeweight=".5pt">
                 <v:textbox>
@@ -2422,7 +2325,7 @@
               </wp:anchor>
             </w:drawing>
           </mc:Choice>
-          <mc:Fallback>
+          <mc:Fallback xmlns:cx="http://schemas.microsoft.com/office/drawing/2014/chartex" xmlns:w15="http://schemas.microsoft.com/office/word/2012/wordml" xmlns:w16se="http://schemas.microsoft.com/office/word/2015/wordml/symex">
             <w:pict>
               <v:shape w14:anchorId="2B270D43" id="Надпись 4" o:spid="_x0000_s1032" type="#_x0000_t202" style="position:absolute;left:0;text-align:left;margin-left:56.3pt;margin-top:1.6pt;width:1in;height:21.35pt;z-index:251668480;visibility:visible;mso-wrap-style:none;mso-height-percent:0;mso-wrap-distance-left:9pt;mso-wrap-distance-top:0;mso-wrap-distance-right:9pt;mso-wrap-distance-bottom:0;mso-position-horizontal:absolute;mso-position-horizontal-relative:text;mso-position-vertical:absolute;mso-position-vertical-relative:text;mso-height-percent:0;mso-height-relative:margin;v-text-anchor:top" o:gfxdata="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" fillcolor="white [3201]" strokeweight=".5pt">
                 <v:textbox>
@@ -2507,7 +2410,7 @@
         <w:rPr>
           <w:rFonts w:ascii="Times New Roman" w:eastAsia="Times New Roman" w:hAnsi="Times New Roman" w:cs="Times New Roman"/>
           <w:color w:val="000000"/>
-          <w:highlight w:val="yellow"/>
+          <w:highlight w:val="red"/>
           <w:lang w:eastAsia="ru-RU"/>
         </w:rPr>
         <w:t>Товары, которых нет на складе, должны от</w:t>
@@ -2516,7 +2419,7 @@
         <w:rPr>
           <w:rFonts w:ascii="Times New Roman" w:eastAsia="Times New Roman" w:hAnsi="Times New Roman" w:cs="Times New Roman"/>
           <w:color w:val="000000"/>
-          <w:highlight w:val="yellow"/>
+          <w:highlight w:val="red"/>
           <w:lang w:eastAsia="ru-RU"/>
         </w:rPr>
         <w:t>об</w:t>
@@ -2525,18 +2428,18 @@
         <w:rPr>
           <w:rFonts w:ascii="Times New Roman" w:eastAsia="Times New Roman" w:hAnsi="Times New Roman" w:cs="Times New Roman"/>
           <w:color w:val="000000"/>
-          <w:highlight w:val="yellow"/>
-          <w:lang w:eastAsia="ru-RU"/>
-        </w:rPr>
-        <w:t>ражаться на сером фоне</w:t>
-      </w:r>
-      <w:r>
-        <w:rPr>
-          <w:rFonts w:ascii="Times New Roman" w:eastAsia="Times New Roman" w:hAnsi="Times New Roman" w:cs="Times New Roman"/>
-          <w:color w:val="000000"/>
-          <w:lang w:eastAsia="ru-RU"/>
-        </w:rPr>
-        <w:t xml:space="preserve">. </w:t>
+          <w:highlight w:val="red"/>
+          <w:lang w:eastAsia="ru-RU"/>
+        </w:rPr>
+        <w:t>ражаться на сером фоне.</w:t>
+      </w:r>
+      <w:r>
+        <w:rPr>
+          <w:rFonts w:ascii="Times New Roman" w:eastAsia="Times New Roman" w:hAnsi="Times New Roman" w:cs="Times New Roman"/>
+          <w:color w:val="000000"/>
+          <w:lang w:eastAsia="ru-RU"/>
+        </w:rPr>
+        <w:t xml:space="preserve"> </w:t>
       </w:r>
     </w:p>
     <w:p>
@@ -2556,8 +2459,10 @@
           <w:highlight w:val="yellow"/>
           <w:lang w:eastAsia="ru-RU"/>
         </w:rPr>
-        <w:t>Пользователь  должен  иметь  возможность  искать  товары,   используя  поисковую  строку.   Поиск  должен  осуществляться  по  всем доступным данным</w:t>
-      </w:r>
+        <w:t>Пользователь  должен  иметь  возможность  искать  товары,   используя  поисковую  строку.   Поиск  должен  о</w:t>
+      </w:r>
+      <w:bookmarkStart w:id="0" w:name="_GoBack"/>
+      <w:bookmarkEnd w:id="0"/>
       <w:r>
         <w:rPr>
           <w:rFonts w:ascii="Times New Roman" w:eastAsia="Times New Roman" w:hAnsi="Times New Roman" w:cs="Times New Roman"/>
@@ -2565,7 +2470,36 @@
           <w:highlight w:val="yellow"/>
           <w:lang w:eastAsia="ru-RU"/>
         </w:rPr>
-        <w:t>, в том числе по нескольким атрибутам одновременно.</w:t>
+        <w:t>существляться  по  всем доступным данным</w:t>
+      </w:r>
+      <w:r>
+        <w:rPr>
+          <w:rFonts w:ascii="Times New Roman" w:eastAsia="Times New Roman" w:hAnsi="Times New Roman" w:cs="Times New Roman"/>
+          <w:color w:val="000000"/>
+          <w:highlight w:val="yellow"/>
+          <w:lang w:eastAsia="ru-RU"/>
+        </w:rPr>
+        <w:t xml:space="preserve">, в том числе </w:t>
+      </w:r>
+      <w:proofErr w:type="gramStart"/>
+      <w:r>
+        <w:rPr>
+          <w:rFonts w:ascii="Times New Roman" w:eastAsia="Times New Roman" w:hAnsi="Times New Roman" w:cs="Times New Roman"/>
+          <w:color w:val="000000"/>
+          <w:highlight w:val="yellow"/>
+          <w:lang w:eastAsia="ru-RU"/>
+        </w:rPr>
+        <w:t>по</w:t>
+      </w:r>
+      <w:proofErr w:type="gramEnd"/>
+      <w:r>
+        <w:rPr>
+          <w:rFonts w:ascii="Times New Roman" w:eastAsia="Times New Roman" w:hAnsi="Times New Roman" w:cs="Times New Roman"/>
+          <w:color w:val="000000"/>
+          <w:highlight w:val="yellow"/>
+          <w:lang w:eastAsia="ru-RU"/>
+        </w:rPr>
+        <w:t xml:space="preserve"> нескольким атрибутам одновременно.</w:t>
       </w:r>
     </w:p>
     <w:p>
@@ -2575,6 +2509,7 @@
         <w:rPr>
           <w:rFonts w:ascii="Times New Roman" w:eastAsia="Times New Roman" w:hAnsi="Times New Roman" w:cs="Times New Roman"/>
           <w:color w:val="000000"/>
+          <w:highlight w:val="yellow"/>
           <w:lang w:eastAsia="ru-RU"/>
         </w:rPr>
       </w:pPr>
@@ -2791,33 +2726,10 @@
         <w:rPr>
           <w:rFonts w:ascii="Times New Roman" w:eastAsia="Times New Roman" w:hAnsi="Times New Roman" w:cs="Times New Roman"/>
           <w:color w:val="000000"/>
-          <w:lang w:eastAsia="ru-RU"/>
-        </w:rPr>
-        <w:t>.</w:t>
-      </w:r>
-      <w:r>
-        <w:rPr>
-          <w:rFonts w:ascii="Times New Roman" w:eastAsia="Times New Roman" w:hAnsi="Times New Roman" w:cs="Times New Roman"/>
-          <w:color w:val="000000"/>
-          <w:lang w:eastAsia="ru-RU"/>
-        </w:rPr>
-        <w:t xml:space="preserve"> </w:t>
-      </w:r>
-      <w:r>
-        <w:rPr>
-          <w:rFonts w:ascii="Times New Roman" w:eastAsia="Times New Roman" w:hAnsi="Times New Roman" w:cs="Times New Roman"/>
-          <w:color w:val="000000"/>
-          <w:lang w:eastAsia="ru-RU"/>
-        </w:rPr>
-        <w:t xml:space="preserve"> </w:t>
-      </w:r>
-      <w:r>
-        <w:rPr>
-          <w:rFonts w:ascii="Times New Roman" w:eastAsia="Times New Roman" w:hAnsi="Times New Roman" w:cs="Times New Roman"/>
-          <w:color w:val="000000"/>
-          <w:lang w:eastAsia="ru-RU"/>
-        </w:rPr>
-        <w:t xml:space="preserve"> </w:t>
+          <w:highlight w:val="yellow"/>
+          <w:lang w:eastAsia="ru-RU"/>
+        </w:rPr>
+        <w:t xml:space="preserve">.   </w:t>
       </w:r>
       <w:r>
         <w:rPr>
@@ -2932,31 +2844,7 @@
           <w:highlight w:val="yellow"/>
           <w:lang w:eastAsia="ru-RU"/>
         </w:rPr>
-        <w:t>”,</w:t>
-      </w:r>
-      <w:r>
-        <w:rPr>
-          <w:rFonts w:ascii="Times New Roman" w:eastAsia="Times New Roman" w:hAnsi="Times New Roman" w:cs="Times New Roman"/>
-          <w:color w:val="000000"/>
-          <w:lang w:eastAsia="ru-RU"/>
-        </w:rPr>
-        <w:t xml:space="preserve"> </w:t>
-      </w:r>
-      <w:r>
-        <w:rPr>
-          <w:rFonts w:ascii="Times New Roman" w:eastAsia="Times New Roman" w:hAnsi="Times New Roman" w:cs="Times New Roman"/>
-          <w:color w:val="000000"/>
-          <w:lang w:eastAsia="ru-RU"/>
-        </w:rPr>
-        <w:t xml:space="preserve"> </w:t>
-      </w:r>
-      <w:r>
-        <w:rPr>
-          <w:rFonts w:ascii="Times New Roman" w:eastAsia="Times New Roman" w:hAnsi="Times New Roman" w:cs="Times New Roman"/>
-          <w:color w:val="000000"/>
-          <w:lang w:eastAsia="ru-RU"/>
-        </w:rPr>
-        <w:t xml:space="preserve"> </w:t>
+        <w:t xml:space="preserve">”,   </w:t>
       </w:r>
       <w:r>
         <w:rPr>
@@ -3078,25 +2966,18 @@
         <w:rPr>
           <w:rFonts w:ascii="Times New Roman" w:eastAsia="Times New Roman" w:hAnsi="Times New Roman" w:cs="Times New Roman"/>
           <w:color w:val="000000"/>
-          <w:lang w:eastAsia="ru-RU"/>
-        </w:rPr>
-      </w:pPr>
-      <w:r>
-        <w:rPr>
-          <w:rFonts w:ascii="Times New Roman" w:eastAsia="Times New Roman" w:hAnsi="Times New Roman" w:cs="Times New Roman"/>
-          <w:color w:val="000000"/>
           <w:highlight w:val="yellow"/>
           <w:lang w:eastAsia="ru-RU"/>
         </w:rPr>
-        <w:t>Поиск,   сортировка  и  фильтрация  должны  происходить  в  реальном  времени</w:t>
-      </w:r>
-      <w:r>
-        <w:rPr>
-          <w:rFonts w:ascii="Times New Roman" w:eastAsia="Times New Roman" w:hAnsi="Times New Roman" w:cs="Times New Roman"/>
-          <w:color w:val="000000"/>
-          <w:lang w:eastAsia="ru-RU"/>
-        </w:rPr>
-        <w:t>,</w:t>
+      </w:pPr>
+      <w:r>
+        <w:rPr>
+          <w:rFonts w:ascii="Times New Roman" w:eastAsia="Times New Roman" w:hAnsi="Times New Roman" w:cs="Times New Roman"/>
+          <w:color w:val="000000"/>
+          <w:highlight w:val="yellow"/>
+          <w:lang w:eastAsia="ru-RU"/>
+        </w:rPr>
+        <w:t>Поиск,   сортировка  и  фильтрация  должны  происходить  в  реальном  времени,</w:t>
       </w:r>
       <w:r>
         <w:rPr>
@@ -3273,31 +3154,7 @@
           <w:highlight w:val="yellow"/>
           <w:lang w:eastAsia="ru-RU"/>
         </w:rPr>
-        <w:t>Фильтрация  и  поиск  должны  применяться  совместно.   Параметры  сортировки,   выбранные  ранее  пользователем,   должны  сохраняться  и  во  время  фильтрации  с  поиском.</w:t>
-      </w:r>
-      <w:r>
-        <w:rPr>
-          <w:rFonts w:ascii="Times New Roman" w:eastAsia="Times New Roman" w:hAnsi="Times New Roman" w:cs="Times New Roman"/>
-          <w:color w:val="000000"/>
-          <w:lang w:eastAsia="ru-RU"/>
-        </w:rPr>
-        <w:t xml:space="preserve"> </w:t>
-      </w:r>
-      <w:r>
-        <w:rPr>
-          <w:rFonts w:ascii="Times New Roman" w:eastAsia="Times New Roman" w:hAnsi="Times New Roman" w:cs="Times New Roman"/>
-          <w:color w:val="000000"/>
-          <w:lang w:eastAsia="ru-RU"/>
-        </w:rPr>
-        <w:t xml:space="preserve"> </w:t>
-      </w:r>
-      <w:r>
-        <w:rPr>
-          <w:rFonts w:ascii="Times New Roman" w:eastAsia="Times New Roman" w:hAnsi="Times New Roman" w:cs="Times New Roman"/>
-          <w:color w:val="000000"/>
-          <w:lang w:eastAsia="ru-RU"/>
-        </w:rPr>
-        <w:t xml:space="preserve"> </w:t>
+        <w:t xml:space="preserve">Фильтрация  и  поиск  должны  применяться  совместно.   Параметры  сортировки,   выбранные  ранее  пользователем,   должны  сохраняться  и  во  время  фильтрации  с  поиском.   </w:t>
       </w:r>
     </w:p>
     <w:p>
@@ -3317,7 +3174,16 @@
           <w:highlight w:val="yellow"/>
           <w:lang w:eastAsia="ru-RU"/>
         </w:rPr>
-        <w:t>В  верхней  части  окна  необходимо  показывать  количество  выведенных  данных  и  общее  количество  записей  в  базе.   Например,   15 и</w:t>
+        <w:t xml:space="preserve">В  верхней  части  окна  необходимо  показывать  количество  выведенных  данных  и  общее  количество  записей  в  базе.   </w:t>
+      </w:r>
+      <w:r>
+        <w:rPr>
+          <w:rFonts w:ascii="Times New Roman" w:eastAsia="Times New Roman" w:hAnsi="Times New Roman" w:cs="Times New Roman"/>
+          <w:color w:val="000000"/>
+          <w:highlight w:val="yellow"/>
+          <w:lang w:eastAsia="ru-RU"/>
+        </w:rPr>
+        <w:t>Например,   15 и</w:t>
       </w:r>
       <w:r>
         <w:rPr>
@@ -3737,25 +3603,18 @@
         <w:rPr>
           <w:rFonts w:ascii="Times New Roman" w:eastAsia="Times New Roman" w:hAnsi="Times New Roman" w:cs="Times New Roman"/>
           <w:color w:val="000000"/>
-          <w:lang w:eastAsia="ru-RU"/>
-        </w:rPr>
-      </w:pPr>
-      <w:r>
-        <w:rPr>
-          <w:rFonts w:ascii="Times New Roman" w:eastAsia="Times New Roman" w:hAnsi="Times New Roman" w:cs="Times New Roman"/>
-          <w:color w:val="000000"/>
-          <w:highlight w:val="yellow"/>
-          <w:lang w:eastAsia="ru-RU"/>
-        </w:rPr>
-        <w:t>Реализуйте удаление товара. Товар, который присутствует в заказе, удалить нельзя. Товар, у которого есть дополнительные товары, удаляется из базы данных вместе с информацией о дополнительных товарах, если ни один из товаров (даже дополнительный) не заказан.</w:t>
-      </w:r>
-      <w:r>
-        <w:rPr>
-          <w:rFonts w:ascii="Times New Roman" w:eastAsia="Times New Roman" w:hAnsi="Times New Roman" w:cs="Times New Roman"/>
-          <w:color w:val="000000"/>
-          <w:lang w:eastAsia="ru-RU"/>
-        </w:rPr>
-        <w:t xml:space="preserve"> </w:t>
+          <w:highlight w:val="green"/>
+          <w:lang w:eastAsia="ru-RU"/>
+        </w:rPr>
+      </w:pPr>
+      <w:r>
+        <w:rPr>
+          <w:rFonts w:ascii="Times New Roman" w:eastAsia="Times New Roman" w:hAnsi="Times New Roman" w:cs="Times New Roman"/>
+          <w:color w:val="000000"/>
+          <w:highlight w:val="green"/>
+          <w:lang w:eastAsia="ru-RU"/>
+        </w:rPr>
+        <w:t xml:space="preserve">Реализуйте удаление товара. Товар, который присутствует в заказе, удалить нельзя. Товар, у которого есть дополнительные товары, удаляется из базы данных вместе с информацией о дополнительных товарах, если ни один из товаров (даже дополнительный) не заказан. </w:t>
       </w:r>
     </w:p>
     <w:p>
@@ -3772,7 +3631,7 @@
         <w:rPr>
           <w:rFonts w:ascii="Times New Roman" w:eastAsia="Times New Roman" w:hAnsi="Times New Roman" w:cs="Times New Roman"/>
           <w:color w:val="000000"/>
-          <w:highlight w:val="yellow"/>
+          <w:highlight w:val="green"/>
           <w:lang w:eastAsia="ru-RU"/>
         </w:rPr>
         <w:t>Реализуйте переход на окно добавления товара и окно редактирования выбранного товара.</w:t>
@@ -3887,14 +3746,15 @@
         <w:rPr>
           <w:rFonts w:ascii="Times New Roman" w:eastAsia="Times New Roman" w:hAnsi="Times New Roman" w:cs="Times New Roman"/>
           <w:color w:val="000000"/>
-          <w:lang w:eastAsia="ru-RU"/>
-        </w:rPr>
-      </w:pPr>
-      <w:r>
-        <w:rPr>
-          <w:rFonts w:ascii="Times New Roman" w:eastAsia="Times New Roman" w:hAnsi="Times New Roman" w:cs="Times New Roman"/>
-          <w:color w:val="000000"/>
-          <w:highlight w:val="yellow"/>
+          <w:highlight w:val="green"/>
+          <w:lang w:eastAsia="ru-RU"/>
+        </w:rPr>
+      </w:pPr>
+      <w:r>
+        <w:rPr>
+          <w:rFonts w:ascii="Times New Roman" w:eastAsia="Times New Roman" w:hAnsi="Times New Roman" w:cs="Times New Roman"/>
+          <w:color w:val="000000"/>
+          <w:highlight w:val="green"/>
           <w:lang w:eastAsia="ru-RU"/>
         </w:rPr>
         <w:t xml:space="preserve">Необходимо  реализовать  возможность  добавления  и  редактирования  исходных  </w:t>
@@ -3903,7 +3763,7 @@
         <w:rPr>
           <w:rFonts w:ascii="Times New Roman" w:eastAsia="Times New Roman" w:hAnsi="Times New Roman" w:cs="Times New Roman"/>
           <w:color w:val="000000"/>
-          <w:highlight w:val="yellow"/>
+          <w:highlight w:val="green"/>
           <w:lang w:eastAsia="ru-RU"/>
         </w:rPr>
         <w:t>товаров</w:t>
@@ -3912,7 +3772,7 @@
         <w:rPr>
           <w:rFonts w:ascii="Times New Roman" w:eastAsia="Times New Roman" w:hAnsi="Times New Roman" w:cs="Times New Roman"/>
           <w:color w:val="000000"/>
-          <w:highlight w:val="yellow"/>
+          <w:highlight w:val="green"/>
           <w:lang w:eastAsia="ru-RU"/>
         </w:rPr>
         <w:t xml:space="preserve">  (сырья)   для  всей  продукции  компании.   </w:t>
@@ -3921,7 +3781,7 @@
         <w:rPr>
           <w:rFonts w:ascii="Times New Roman" w:eastAsia="Times New Roman" w:hAnsi="Times New Roman" w:cs="Times New Roman"/>
           <w:color w:val="000000"/>
-          <w:highlight w:val="yellow"/>
+          <w:highlight w:val="green"/>
           <w:lang w:eastAsia="ru-RU"/>
         </w:rPr>
         <w:t>Редактировать данные может только администратор.</w:t>
@@ -3934,6 +3794,7 @@
         <w:rPr>
           <w:rFonts w:ascii="Times New Roman" w:eastAsia="Times New Roman" w:hAnsi="Times New Roman" w:cs="Times New Roman"/>
           <w:color w:val="000000"/>
+          <w:highlight w:val="green"/>
           <w:lang w:eastAsia="ru-RU"/>
         </w:rPr>
       </w:pPr>
@@ -3989,7 +3850,7 @@
         <w:rPr>
           <w:rFonts w:ascii="Times New Roman" w:eastAsia="Times New Roman" w:hAnsi="Times New Roman" w:cs="Times New Roman"/>
           <w:color w:val="000000"/>
-          <w:highlight w:val="yellow"/>
+          <w:highlight w:val="green"/>
           <w:lang w:eastAsia="ru-RU"/>
         </w:rPr>
         <w:t xml:space="preserve">редактирования  данных  существующего  </w:t>
@@ -3998,7 +3859,7 @@
         <w:rPr>
           <w:rFonts w:ascii="Times New Roman" w:eastAsia="Times New Roman" w:hAnsi="Times New Roman" w:cs="Times New Roman"/>
           <w:color w:val="000000"/>
-          <w:highlight w:val="yellow"/>
+          <w:highlight w:val="green"/>
           <w:lang w:eastAsia="ru-RU"/>
         </w:rPr>
         <w:t>товара</w:t>
@@ -4007,7 +3868,7 @@
         <w:rPr>
           <w:rFonts w:ascii="Times New Roman" w:eastAsia="Times New Roman" w:hAnsi="Times New Roman" w:cs="Times New Roman"/>
           <w:color w:val="000000"/>
-          <w:highlight w:val="yellow"/>
+          <w:highlight w:val="green"/>
           <w:lang w:eastAsia="ru-RU"/>
         </w:rPr>
         <w:t xml:space="preserve">,   а  также  добавление  нового  </w:t>
@@ -4016,7 +3877,7 @@
         <w:rPr>
           <w:rFonts w:ascii="Times New Roman" w:eastAsia="Times New Roman" w:hAnsi="Times New Roman" w:cs="Times New Roman"/>
           <w:color w:val="000000"/>
-          <w:highlight w:val="yellow"/>
+          <w:highlight w:val="green"/>
           <w:lang w:eastAsia="ru-RU"/>
         </w:rPr>
         <w:t>товара</w:t>
@@ -4025,7 +3886,7 @@
         <w:rPr>
           <w:rFonts w:ascii="Times New Roman" w:eastAsia="Times New Roman" w:hAnsi="Times New Roman" w:cs="Times New Roman"/>
           <w:color w:val="000000"/>
-          <w:highlight w:val="yellow"/>
+          <w:highlight w:val="green"/>
           <w:lang w:eastAsia="ru-RU"/>
         </w:rPr>
         <w:t xml:space="preserve">  в  новом  окне  - форме  для  добавления/ редактирования  </w:t>
@@ -4034,7 +3895,7 @@
         <w:rPr>
           <w:rFonts w:ascii="Times New Roman" w:eastAsia="Times New Roman" w:hAnsi="Times New Roman" w:cs="Times New Roman"/>
           <w:color w:val="000000"/>
-          <w:highlight w:val="yellow"/>
+          <w:highlight w:val="green"/>
           <w:lang w:eastAsia="ru-RU"/>
         </w:rPr>
         <w:t>товара</w:t>
@@ -4043,7 +3904,7 @@
         <w:rPr>
           <w:rFonts w:ascii="Times New Roman" w:eastAsia="Times New Roman" w:hAnsi="Times New Roman" w:cs="Times New Roman"/>
           <w:color w:val="000000"/>
-          <w:highlight w:val="yellow"/>
+          <w:highlight w:val="green"/>
           <w:lang w:eastAsia="ru-RU"/>
         </w:rPr>
         <w:t>.</w:t>
@@ -4228,7 +4089,7 @@
         <w:rPr>
           <w:rFonts w:ascii="Times New Roman" w:eastAsia="Times New Roman" w:hAnsi="Times New Roman" w:cs="Times New Roman"/>
           <w:color w:val="000000"/>
-          <w:highlight w:val="yellow"/>
+          <w:highlight w:val="green"/>
           <w:lang w:eastAsia="ru-RU"/>
         </w:rPr>
         <w:t xml:space="preserve">:   для  редактирования  - при  нажатии  на  конкретный  элемент,   для  добавления  - при  нажатии  кнопки  “Добавить  </w:t>
@@ -4237,7 +4098,7 @@
         <w:rPr>
           <w:rFonts w:ascii="Times New Roman" w:eastAsia="Times New Roman" w:hAnsi="Times New Roman" w:cs="Times New Roman"/>
           <w:color w:val="000000"/>
-          <w:highlight w:val="yellow"/>
+          <w:highlight w:val="green"/>
           <w:lang w:eastAsia="ru-RU"/>
         </w:rPr>
         <w:t>товар</w:t>
@@ -4246,34 +4107,10 @@
         <w:rPr>
           <w:rFonts w:ascii="Times New Roman" w:eastAsia="Times New Roman" w:hAnsi="Times New Roman" w:cs="Times New Roman"/>
           <w:color w:val="000000"/>
-          <w:highlight w:val="yellow"/>
-          <w:lang w:eastAsia="ru-RU"/>
-        </w:rPr>
-        <w:t>”.</w:t>
-      </w:r>
-      <w:r>
-        <w:rPr>
-          <w:rFonts w:ascii="Times New Roman" w:eastAsia="Times New Roman" w:hAnsi="Times New Roman" w:cs="Times New Roman"/>
-          <w:color w:val="000000"/>
-          <w:lang w:eastAsia="ru-RU"/>
-        </w:rPr>
-        <w:t xml:space="preserve"> </w:t>
-      </w:r>
-      <w:r>
-        <w:rPr>
-          <w:rFonts w:ascii="Times New Roman" w:eastAsia="Times New Roman" w:hAnsi="Times New Roman" w:cs="Times New Roman"/>
-          <w:color w:val="000000"/>
-          <w:lang w:eastAsia="ru-RU"/>
-        </w:rPr>
-        <w:t xml:space="preserve"> </w:t>
-      </w:r>
-      <w:r>
-        <w:rPr>
-          <w:rFonts w:ascii="Times New Roman" w:eastAsia="Times New Roman" w:hAnsi="Times New Roman" w:cs="Times New Roman"/>
-          <w:color w:val="000000"/>
-          <w:lang w:eastAsia="ru-RU"/>
-        </w:rPr>
-        <w:t xml:space="preserve"> </w:t>
+          <w:highlight w:val="green"/>
+          <w:lang w:eastAsia="ru-RU"/>
+        </w:rPr>
+        <w:t xml:space="preserve">”.   </w:t>
       </w:r>
     </w:p>
     <w:p>
@@ -4283,88 +4120,98 @@
         <w:rPr>
           <w:rFonts w:ascii="Times New Roman" w:eastAsia="Times New Roman" w:hAnsi="Times New Roman" w:cs="Times New Roman"/>
           <w:color w:val="000000"/>
-          <w:lang w:eastAsia="ru-RU"/>
-        </w:rPr>
-      </w:pPr>
+          <w:highlight w:val="green"/>
+          <w:lang w:eastAsia="ru-RU"/>
+        </w:rPr>
+      </w:pPr>
+      <w:r>
+        <w:rPr>
+          <w:rFonts w:ascii="Times New Roman" w:eastAsia="Times New Roman" w:hAnsi="Times New Roman" w:cs="Times New Roman"/>
+          <w:color w:val="000000"/>
+          <w:highlight w:val="green"/>
+          <w:lang w:eastAsia="ru-RU"/>
+        </w:rPr>
+        <w:t xml:space="preserve">На </w:t>
+      </w:r>
+      <w:r>
+        <w:rPr>
+          <w:rFonts w:ascii="Times New Roman" w:eastAsia="Times New Roman" w:hAnsi="Times New Roman" w:cs="Times New Roman"/>
+          <w:color w:val="000000"/>
+          <w:highlight w:val="green"/>
+          <w:lang w:eastAsia="ru-RU"/>
+        </w:rPr>
+        <w:t xml:space="preserve"> </w:t>
+      </w:r>
+      <w:r>
+        <w:rPr>
+          <w:rFonts w:ascii="Times New Roman" w:eastAsia="Times New Roman" w:hAnsi="Times New Roman" w:cs="Times New Roman"/>
+          <w:color w:val="000000"/>
+          <w:highlight w:val="green"/>
+          <w:lang w:eastAsia="ru-RU"/>
+        </w:rPr>
+        <w:t xml:space="preserve">форме  должны  быть  предусмотрены  следующие  поля: наименование,   </w:t>
+      </w:r>
+      <w:r>
+        <w:rPr>
+          <w:rFonts w:ascii="Times New Roman" w:eastAsia="Times New Roman" w:hAnsi="Times New Roman" w:cs="Times New Roman"/>
+          <w:color w:val="000000"/>
+          <w:highlight w:val="green"/>
+          <w:lang w:eastAsia="ru-RU"/>
+        </w:rPr>
+        <w:t xml:space="preserve">категория </w:t>
+      </w:r>
+      <w:r>
+        <w:rPr>
+          <w:rFonts w:ascii="Times New Roman" w:eastAsia="Times New Roman" w:hAnsi="Times New Roman" w:cs="Times New Roman"/>
+          <w:color w:val="000000"/>
+          <w:highlight w:val="green"/>
+          <w:lang w:eastAsia="ru-RU"/>
+        </w:rPr>
+        <w:t xml:space="preserve">(выпадающий  список),  количество  на  складе,   единица  измерения,    </w:t>
+      </w:r>
+      <w:r>
+        <w:rPr>
+          <w:rFonts w:ascii="Times New Roman" w:eastAsia="Times New Roman" w:hAnsi="Times New Roman" w:cs="Times New Roman"/>
+          <w:color w:val="000000"/>
+          <w:highlight w:val="green"/>
+          <w:lang w:eastAsia="ru-RU"/>
+        </w:rPr>
+        <w:t xml:space="preserve">поставщик, </w:t>
+      </w:r>
+      <w:r>
+        <w:rPr>
+          <w:rFonts w:ascii="Times New Roman" w:eastAsia="Times New Roman" w:hAnsi="Times New Roman" w:cs="Times New Roman"/>
+          <w:color w:val="000000"/>
+          <w:highlight w:val="green"/>
+          <w:lang w:eastAsia="ru-RU"/>
+        </w:rPr>
+        <w:t>стоимость  за  единицу,   изображение  и  подробное  описание  (с  возможностью  многострочного  ввода)</w:t>
+      </w:r>
       <w:proofErr w:type="gramStart"/>
       <w:r>
         <w:rPr>
           <w:rFonts w:ascii="Times New Roman" w:eastAsia="Times New Roman" w:hAnsi="Times New Roman" w:cs="Times New Roman"/>
           <w:color w:val="000000"/>
-          <w:highlight w:val="yellow"/>
-          <w:lang w:eastAsia="ru-RU"/>
-        </w:rPr>
-        <w:t xml:space="preserve">На </w:t>
-      </w:r>
-      <w:r>
-        <w:rPr>
-          <w:rFonts w:ascii="Times New Roman" w:eastAsia="Times New Roman" w:hAnsi="Times New Roman" w:cs="Times New Roman"/>
-          <w:color w:val="000000"/>
-          <w:highlight w:val="yellow"/>
-          <w:lang w:eastAsia="ru-RU"/>
-        </w:rPr>
-        <w:t xml:space="preserve"> </w:t>
-      </w:r>
-      <w:r>
-        <w:rPr>
-          <w:rFonts w:ascii="Times New Roman" w:eastAsia="Times New Roman" w:hAnsi="Times New Roman" w:cs="Times New Roman"/>
-          <w:color w:val="000000"/>
-          <w:highlight w:val="yellow"/>
-          <w:lang w:eastAsia="ru-RU"/>
-        </w:rPr>
-        <w:t>форме</w:t>
+          <w:highlight w:val="green"/>
+          <w:lang w:eastAsia="ru-RU"/>
+        </w:rPr>
+        <w:t xml:space="preserve"> .</w:t>
       </w:r>
       <w:proofErr w:type="gramEnd"/>
       <w:r>
         <w:rPr>
           <w:rFonts w:ascii="Times New Roman" w:eastAsia="Times New Roman" w:hAnsi="Times New Roman" w:cs="Times New Roman"/>
           <w:color w:val="000000"/>
-          <w:highlight w:val="yellow"/>
-          <w:lang w:eastAsia="ru-RU"/>
-        </w:rPr>
-        <w:t xml:space="preserve">  должны  быть  предусмотрены  следующие  поля: наименование,   </w:t>
-      </w:r>
-      <w:r>
-        <w:rPr>
-          <w:rFonts w:ascii="Times New Roman" w:eastAsia="Times New Roman" w:hAnsi="Times New Roman" w:cs="Times New Roman"/>
-          <w:color w:val="000000"/>
-          <w:highlight w:val="yellow"/>
-          <w:lang w:eastAsia="ru-RU"/>
-        </w:rPr>
-        <w:t xml:space="preserve">категория </w:t>
-      </w:r>
-      <w:r>
-        <w:rPr>
-          <w:rFonts w:ascii="Times New Roman" w:eastAsia="Times New Roman" w:hAnsi="Times New Roman" w:cs="Times New Roman"/>
-          <w:color w:val="000000"/>
-          <w:highlight w:val="yellow"/>
-          <w:lang w:eastAsia="ru-RU"/>
-        </w:rPr>
-        <w:t xml:space="preserve">(выпадающий  список),  количество  на  складе,   единица  измерения,    </w:t>
-      </w:r>
-      <w:r>
-        <w:rPr>
-          <w:rFonts w:ascii="Times New Roman" w:eastAsia="Times New Roman" w:hAnsi="Times New Roman" w:cs="Times New Roman"/>
-          <w:color w:val="000000"/>
-          <w:highlight w:val="yellow"/>
-          <w:lang w:eastAsia="ru-RU"/>
-        </w:rPr>
-        <w:t xml:space="preserve">поставщик, </w:t>
-      </w:r>
-      <w:r>
-        <w:rPr>
-          <w:rFonts w:ascii="Times New Roman" w:eastAsia="Times New Roman" w:hAnsi="Times New Roman" w:cs="Times New Roman"/>
-          <w:color w:val="000000"/>
-          <w:highlight w:val="yellow"/>
-          <w:lang w:eastAsia="ru-RU"/>
-        </w:rPr>
-        <w:t xml:space="preserve">стоимость  за  единицу,   изображение  и  подробное  описание  (с  возможностью  многострочного  ввода) .  Стоимость </w:t>
-      </w:r>
-      <w:r>
-        <w:rPr>
-          <w:rFonts w:ascii="Times New Roman" w:eastAsia="Times New Roman" w:hAnsi="Times New Roman" w:cs="Times New Roman"/>
-          <w:color w:val="000000"/>
-          <w:highlight w:val="yellow"/>
+          <w:highlight w:val="green"/>
+          <w:lang w:eastAsia="ru-RU"/>
+        </w:rPr>
+        <w:t xml:space="preserve">  Стоимость </w:t>
+      </w:r>
+      <w:r>
+        <w:rPr>
+          <w:rFonts w:ascii="Times New Roman" w:eastAsia="Times New Roman" w:hAnsi="Times New Roman" w:cs="Times New Roman"/>
+          <w:color w:val="000000"/>
+          <w:highlight w:val="green"/>
           <w:lang w:eastAsia="ru-RU"/>
         </w:rPr>
         <w:t>товара</w:t>
@@ -4373,34 +4220,10 @@
         <w:rPr>
           <w:rFonts w:ascii="Times New Roman" w:eastAsia="Times New Roman" w:hAnsi="Times New Roman" w:cs="Times New Roman"/>
           <w:color w:val="000000"/>
-          <w:highlight w:val="yellow"/>
-          <w:lang w:eastAsia="ru-RU"/>
-        </w:rPr>
-        <w:t xml:space="preserve">  может  включать  сотые  части,   а  также  не  может  быть  отрицательной.   Минимальное количество  также  не  может  принимать  отрицательные  значения.</w:t>
-      </w:r>
-      <w:r>
-        <w:rPr>
-          <w:rFonts w:ascii="Times New Roman" w:eastAsia="Times New Roman" w:hAnsi="Times New Roman" w:cs="Times New Roman"/>
-          <w:color w:val="000000"/>
-          <w:lang w:eastAsia="ru-RU"/>
-        </w:rPr>
-        <w:t xml:space="preserve"> </w:t>
-      </w:r>
-      <w:r>
-        <w:rPr>
-          <w:rFonts w:ascii="Times New Roman" w:eastAsia="Times New Roman" w:hAnsi="Times New Roman" w:cs="Times New Roman"/>
-          <w:color w:val="000000"/>
-          <w:lang w:eastAsia="ru-RU"/>
-        </w:rPr>
-        <w:t xml:space="preserve"> </w:t>
-      </w:r>
-      <w:r>
-        <w:rPr>
-          <w:rFonts w:ascii="Times New Roman" w:eastAsia="Times New Roman" w:hAnsi="Times New Roman" w:cs="Times New Roman"/>
-          <w:color w:val="000000"/>
-          <w:lang w:eastAsia="ru-RU"/>
-        </w:rPr>
-        <w:t xml:space="preserve"> </w:t>
+          <w:highlight w:val="green"/>
+          <w:lang w:eastAsia="ru-RU"/>
+        </w:rPr>
+        <w:t xml:space="preserve">  может  включать  сотые  части,   а  также  не  может  быть  отрицательной.   Минимальное количество  также  не  может  принимать  отрицательные  значения.   </w:t>
       </w:r>
     </w:p>
     <w:p>
@@ -4797,14 +4620,15 @@
         <w:rPr>
           <w:rFonts w:ascii="Times New Roman" w:eastAsia="Times New Roman" w:hAnsi="Times New Roman" w:cs="Times New Roman"/>
           <w:color w:val="000000"/>
-          <w:lang w:eastAsia="ru-RU"/>
-        </w:rPr>
-      </w:pPr>
-      <w:r>
-        <w:rPr>
-          <w:rFonts w:ascii="Times New Roman" w:eastAsia="Times New Roman" w:hAnsi="Times New Roman" w:cs="Times New Roman"/>
-          <w:color w:val="000000"/>
-          <w:highlight w:val="yellow"/>
+          <w:highlight w:val="green"/>
+          <w:lang w:eastAsia="ru-RU"/>
+        </w:rPr>
+      </w:pPr>
+      <w:r>
+        <w:rPr>
+          <w:rFonts w:ascii="Times New Roman" w:eastAsia="Times New Roman" w:hAnsi="Times New Roman" w:cs="Times New Roman"/>
+          <w:color w:val="000000"/>
+          <w:highlight w:val="green"/>
           <w:lang w:val="en-US" w:eastAsia="ru-RU"/>
         </w:rPr>
         <w:t>ID</w:t>
@@ -4813,7 +4637,7 @@
         <w:rPr>
           <w:rFonts w:ascii="Times New Roman" w:eastAsia="Times New Roman" w:hAnsi="Times New Roman" w:cs="Times New Roman"/>
           <w:color w:val="000000"/>
-          <w:highlight w:val="yellow"/>
+          <w:highlight w:val="green"/>
           <w:lang w:eastAsia="ru-RU"/>
         </w:rPr>
         <w:t xml:space="preserve"> товара при добавлении не отображается, автоматически вычисляется</w:t>
@@ -4822,7 +4646,7 @@
         <w:rPr>
           <w:rFonts w:ascii="Times New Roman" w:eastAsia="Times New Roman" w:hAnsi="Times New Roman" w:cs="Times New Roman"/>
           <w:color w:val="000000"/>
-          <w:highlight w:val="yellow"/>
+          <w:highlight w:val="green"/>
           <w:lang w:eastAsia="ru-RU"/>
         </w:rPr>
         <w:t xml:space="preserve"> +1 к имеющемуся в БД</w:t>
@@ -4831,7 +4655,7 @@
         <w:rPr>
           <w:rFonts w:ascii="Times New Roman" w:eastAsia="Times New Roman" w:hAnsi="Times New Roman" w:cs="Times New Roman"/>
           <w:color w:val="000000"/>
-          <w:highlight w:val="yellow"/>
+          <w:highlight w:val="green"/>
           <w:lang w:eastAsia="ru-RU"/>
         </w:rPr>
         <w:t xml:space="preserve">, при редактировании </w:t>
@@ -4840,7 +4664,7 @@
         <w:rPr>
           <w:rFonts w:ascii="Times New Roman" w:eastAsia="Times New Roman" w:hAnsi="Times New Roman" w:cs="Times New Roman"/>
           <w:color w:val="000000"/>
-          <w:highlight w:val="yellow"/>
+          <w:highlight w:val="green"/>
           <w:lang w:val="en-US" w:eastAsia="ru-RU"/>
         </w:rPr>
         <w:t>ID</w:t>
@@ -4849,35 +4673,19 @@
         <w:rPr>
           <w:rFonts w:ascii="Times New Roman" w:eastAsia="Times New Roman" w:hAnsi="Times New Roman" w:cs="Times New Roman"/>
           <w:color w:val="000000"/>
-          <w:highlight w:val="yellow"/>
-          <w:lang w:eastAsia="ru-RU"/>
-        </w:rPr>
-        <w:t xml:space="preserve"> </w:t>
-      </w:r>
-      <w:r>
-        <w:rPr>
-          <w:rFonts w:ascii="Times New Roman" w:eastAsia="Times New Roman" w:hAnsi="Times New Roman" w:cs="Times New Roman"/>
-          <w:color w:val="000000"/>
-          <w:highlight w:val="yellow"/>
-          <w:lang w:eastAsia="ru-RU"/>
-        </w:rPr>
-        <w:t>доступно только для чтения.</w:t>
-      </w:r>
-      <w:r>
-        <w:rPr>
-          <w:rFonts w:ascii="Times New Roman" w:eastAsia="Times New Roman" w:hAnsi="Times New Roman" w:cs="Times New Roman"/>
-          <w:color w:val="000000"/>
-          <w:lang w:eastAsia="ru-RU"/>
-        </w:rPr>
-        <w:t xml:space="preserve"> </w:t>
-      </w:r>
-      <w:r>
-        <w:rPr>
-          <w:rFonts w:ascii="Times New Roman" w:eastAsia="Times New Roman" w:hAnsi="Times New Roman" w:cs="Times New Roman"/>
-          <w:color w:val="000000"/>
-          <w:lang w:eastAsia="ru-RU"/>
-        </w:rPr>
-        <w:t xml:space="preserve"> </w:t>
+          <w:highlight w:val="green"/>
+          <w:lang w:eastAsia="ru-RU"/>
+        </w:rPr>
+        <w:t xml:space="preserve"> </w:t>
+      </w:r>
+      <w:r>
+        <w:rPr>
+          <w:rFonts w:ascii="Times New Roman" w:eastAsia="Times New Roman" w:hAnsi="Times New Roman" w:cs="Times New Roman"/>
+          <w:color w:val="000000"/>
+          <w:highlight w:val="green"/>
+          <w:lang w:eastAsia="ru-RU"/>
+        </w:rPr>
+        <w:t xml:space="preserve">доступно только для чтения.  </w:t>
       </w:r>
     </w:p>
     <w:p>
@@ -4894,7 +4702,7 @@
         <w:rPr>
           <w:rFonts w:ascii="Times New Roman" w:eastAsia="Times New Roman" w:hAnsi="Times New Roman" w:cs="Times New Roman"/>
           <w:color w:val="000000"/>
-          <w:highlight w:val="yellow"/>
+          <w:highlight w:val="green"/>
           <w:lang w:eastAsia="ru-RU"/>
         </w:rPr>
         <w:t xml:space="preserve">Пользователь может  добавить/ заменить  изображение  у  </w:t>
@@ -4903,7 +4711,7 @@
         <w:rPr>
           <w:rFonts w:ascii="Times New Roman" w:eastAsia="Times New Roman" w:hAnsi="Times New Roman" w:cs="Times New Roman"/>
           <w:color w:val="000000"/>
-          <w:highlight w:val="yellow"/>
+          <w:highlight w:val="green"/>
           <w:lang w:eastAsia="ru-RU"/>
         </w:rPr>
         <w:t>товара</w:t>
@@ -4912,7 +4720,7 @@
         <w:rPr>
           <w:rFonts w:ascii="Times New Roman" w:eastAsia="Times New Roman" w:hAnsi="Times New Roman" w:cs="Times New Roman"/>
           <w:color w:val="000000"/>
-          <w:highlight w:val="yellow"/>
+          <w:highlight w:val="green"/>
           <w:lang w:eastAsia="ru-RU"/>
         </w:rPr>
         <w:t xml:space="preserve">.   </w:t>
@@ -4921,7 +4729,7 @@
         <w:rPr>
           <w:rFonts w:ascii="Times New Roman" w:eastAsia="Times New Roman" w:hAnsi="Times New Roman" w:cs="Times New Roman"/>
           <w:color w:val="000000"/>
-          <w:highlight w:val="yellow"/>
+          <w:highlight w:val="green"/>
           <w:lang w:eastAsia="ru-RU"/>
         </w:rPr>
         <w:t xml:space="preserve">Изображение, которое загружает пользователь при добавлении или редактировании, должно сохраняться в папку с приложением. </w:t>
@@ -4930,7 +4738,7 @@
         <w:rPr>
           <w:rFonts w:ascii="Times New Roman" w:eastAsia="Times New Roman" w:hAnsi="Times New Roman" w:cs="Times New Roman"/>
           <w:color w:val="000000"/>
-          <w:highlight w:val="yellow"/>
+          <w:highlight w:val="green"/>
           <w:lang w:eastAsia="ru-RU"/>
         </w:rPr>
         <w:t>Для оптимального объема реализуйте ограничение на размер фото: 300Х200 пикселей. В базе данных необходимо хранить путь к изображению. При замене изображения, старое фото из папки должно быть удалено.</w:t>
@@ -4943,6 +4751,7 @@
         <w:rPr>
           <w:rFonts w:ascii="Times New Roman" w:eastAsia="Times New Roman" w:hAnsi="Times New Roman" w:cs="Times New Roman"/>
           <w:color w:val="000000"/>
+          <w:highlight w:val="green"/>
           <w:lang w:eastAsia="ru-RU"/>
         </w:rPr>
       </w:pPr>
@@ -4971,13 +4780,23 @@
         </w:rPr>
         <w:t>того</w:t>
       </w:r>
-      <w:r>
-        <w:rPr>
-          <w:rFonts w:ascii="Times New Roman" w:eastAsia="Times New Roman" w:hAnsi="Times New Roman" w:cs="Times New Roman"/>
-          <w:color w:val="000000"/>
-          <w:lang w:eastAsia="ru-RU"/>
-        </w:rPr>
-        <w:t xml:space="preserve">, </w:t>
+      <w:proofErr w:type="gramStart"/>
+      <w:r>
+        <w:rPr>
+          <w:rFonts w:ascii="Times New Roman" w:eastAsia="Times New Roman" w:hAnsi="Times New Roman" w:cs="Times New Roman"/>
+          <w:color w:val="000000"/>
+          <w:lang w:eastAsia="ru-RU"/>
+        </w:rPr>
+        <w:t>,</w:t>
+      </w:r>
+      <w:proofErr w:type="gramEnd"/>
+      <w:r>
+        <w:rPr>
+          <w:rFonts w:ascii="Times New Roman" w:eastAsia="Times New Roman" w:hAnsi="Times New Roman" w:cs="Times New Roman"/>
+          <w:color w:val="000000"/>
+          <w:lang w:eastAsia="ru-RU"/>
+        </w:rPr>
+        <w:t xml:space="preserve"> </w:t>
       </w:r>
       <w:r>
         <w:rPr>
@@ -5011,7 +4830,6 @@
         </w:rPr>
         <w:t xml:space="preserve"> </w:t>
       </w:r>
-      <w:proofErr w:type="gramStart"/>
       <w:r>
         <w:rPr>
           <w:rFonts w:ascii="Times New Roman" w:eastAsia="Times New Roman" w:hAnsi="Times New Roman" w:cs="Times New Roman"/>
@@ -5034,16 +4852,7 @@
           <w:color w:val="000000"/>
           <w:lang w:eastAsia="ru-RU"/>
         </w:rPr>
-        <w:t>не</w:t>
-      </w:r>
-      <w:proofErr w:type="gramEnd"/>
-      <w:r>
-        <w:rPr>
-          <w:rFonts w:ascii="Times New Roman" w:eastAsia="Times New Roman" w:hAnsi="Times New Roman" w:cs="Times New Roman"/>
-          <w:color w:val="000000"/>
-          <w:lang w:eastAsia="ru-RU"/>
-        </w:rPr>
-        <w:t xml:space="preserve"> </w:t>
+        <w:t xml:space="preserve">не </w:t>
       </w:r>
       <w:r>
         <w:rPr>
@@ -5145,42 +4954,10 @@
         <w:rPr>
           <w:rFonts w:ascii="Times New Roman" w:eastAsia="Times New Roman" w:hAnsi="Times New Roman" w:cs="Times New Roman"/>
           <w:color w:val="000000"/>
-          <w:highlight w:val="yellow"/>
-          <w:lang w:eastAsia="ru-RU"/>
-        </w:rPr>
-        <w:t>невозможность  открытия  более  одного  окна  редактирования</w:t>
-      </w:r>
-      <w:r>
-        <w:rPr>
-          <w:rFonts w:ascii="Times New Roman" w:eastAsia="Times New Roman" w:hAnsi="Times New Roman" w:cs="Times New Roman"/>
-          <w:color w:val="000000"/>
-          <w:lang w:eastAsia="ru-RU"/>
-        </w:rPr>
-        <w:t>.</w:t>
-      </w:r>
-      <w:r>
-        <w:rPr>
-          <w:rFonts w:ascii="Times New Roman" w:eastAsia="Times New Roman" w:hAnsi="Times New Roman" w:cs="Times New Roman"/>
-          <w:color w:val="000000"/>
-          <w:lang w:eastAsia="ru-RU"/>
-        </w:rPr>
-        <w:t xml:space="preserve"> </w:t>
-      </w:r>
-      <w:r>
-        <w:rPr>
-          <w:rFonts w:ascii="Times New Roman" w:eastAsia="Times New Roman" w:hAnsi="Times New Roman" w:cs="Times New Roman"/>
-          <w:color w:val="000000"/>
-          <w:lang w:eastAsia="ru-RU"/>
-        </w:rPr>
-        <w:t xml:space="preserve"> </w:t>
-      </w:r>
-      <w:r>
-        <w:rPr>
-          <w:rFonts w:ascii="Times New Roman" w:eastAsia="Times New Roman" w:hAnsi="Times New Roman" w:cs="Times New Roman"/>
-          <w:color w:val="000000"/>
-          <w:lang w:eastAsia="ru-RU"/>
-        </w:rPr>
-        <w:t xml:space="preserve"> </w:t>
+          <w:highlight w:val="green"/>
+          <w:lang w:eastAsia="ru-RU"/>
+        </w:rPr>
+        <w:t xml:space="preserve">невозможность  открытия  более  одного  окна  редактирования.   </w:t>
       </w:r>
     </w:p>
     <w:p>
@@ -5197,7 +4974,7 @@
         <w:rPr>
           <w:rFonts w:ascii="Times New Roman" w:eastAsia="Times New Roman" w:hAnsi="Times New Roman" w:cs="Times New Roman"/>
           <w:color w:val="000000"/>
-          <w:highlight w:val="yellow"/>
+          <w:highlight w:val="green"/>
           <w:lang w:eastAsia="ru-RU"/>
         </w:rPr>
         <w:t xml:space="preserve">После  редактирования/добавления/удаления  </w:t>
@@ -5206,7 +4983,7 @@
         <w:rPr>
           <w:rFonts w:ascii="Times New Roman" w:eastAsia="Times New Roman" w:hAnsi="Times New Roman" w:cs="Times New Roman"/>
           <w:color w:val="000000"/>
-          <w:highlight w:val="yellow"/>
+          <w:highlight w:val="green"/>
           <w:lang w:eastAsia="ru-RU"/>
         </w:rPr>
         <w:t>товаров</w:t>
@@ -5215,7 +4992,7 @@
         <w:rPr>
           <w:rFonts w:ascii="Times New Roman" w:eastAsia="Times New Roman" w:hAnsi="Times New Roman" w:cs="Times New Roman"/>
           <w:color w:val="000000"/>
-          <w:highlight w:val="yellow"/>
+          <w:highlight w:val="green"/>
           <w:lang w:eastAsia="ru-RU"/>
         </w:rPr>
         <w:t xml:space="preserve">  данные  в  окне  списка  </w:t>
@@ -5224,7 +5001,7 @@
         <w:rPr>
           <w:rFonts w:ascii="Times New Roman" w:eastAsia="Times New Roman" w:hAnsi="Times New Roman" w:cs="Times New Roman"/>
           <w:color w:val="000000"/>
-          <w:highlight w:val="yellow"/>
+          <w:highlight w:val="green"/>
           <w:lang w:eastAsia="ru-RU"/>
         </w:rPr>
         <w:t>товаров</w:t>
@@ -5233,7 +5010,7 @@
         <w:rPr>
           <w:rFonts w:ascii="Times New Roman" w:eastAsia="Times New Roman" w:hAnsi="Times New Roman" w:cs="Times New Roman"/>
           <w:color w:val="000000"/>
-          <w:highlight w:val="yellow"/>
+          <w:highlight w:val="green"/>
           <w:lang w:eastAsia="ru-RU"/>
         </w:rPr>
         <w:t xml:space="preserve">  должны  быть  обновлены.</w:t>
@@ -7665,7 +7442,7 @@
           <w:rFonts w:ascii="Times New Roman" w:eastAsia="Times New Roman" w:hAnsi="Times New Roman" w:cs="Times New Roman"/>
           <w:b/>
           <w:bCs/>
-          <w:highlight w:val="yellow"/>
+          <w:highlight w:val="cyan"/>
         </w:rPr>
       </w:pPr>
       <w:r>
@@ -7673,7 +7450,7 @@
           <w:rFonts w:ascii="Times New Roman" w:eastAsia="Times New Roman" w:hAnsi="Times New Roman" w:cs="Times New Roman"/>
           <w:b/>
           <w:bCs/>
-          <w:highlight w:val="yellow"/>
+          <w:highlight w:val="cyan"/>
         </w:rPr>
         <w:t>Тестовая документация</w:t>
       </w:r>
@@ -7688,35 +7465,35 @@
       <w:r>
         <w:rPr>
           <w:color w:val="000000"/>
-          <w:highlight w:val="yellow"/>
+          <w:highlight w:val="cyan"/>
         </w:rPr>
         <w:t xml:space="preserve">Для выполнения процедуры тестирования </w:t>
       </w:r>
       <w:r>
         <w:rPr>
           <w:color w:val="000000"/>
-          <w:highlight w:val="yellow"/>
+          <w:highlight w:val="cyan"/>
         </w:rPr>
         <w:t>добавления товара</w:t>
       </w:r>
       <w:r>
         <w:rPr>
           <w:color w:val="000000"/>
-          <w:highlight w:val="yellow"/>
-        </w:rPr>
-        <w:t xml:space="preserve"> </w:t>
-      </w:r>
-      <w:r>
-        <w:rPr>
-          <w:color w:val="000000"/>
-          <w:highlight w:val="yellow"/>
+          <w:highlight w:val="cyan"/>
+        </w:rPr>
+        <w:t xml:space="preserve"> </w:t>
+      </w:r>
+      <w:r>
+        <w:rPr>
+          <w:color w:val="000000"/>
+          <w:highlight w:val="cyan"/>
         </w:rPr>
         <w:t>администратором</w:t>
       </w:r>
       <w:r>
         <w:rPr>
           <w:color w:val="000000"/>
-          <w:highlight w:val="yellow"/>
+          <w:highlight w:val="cyan"/>
         </w:rPr>
         <w:t xml:space="preserve"> Вам нужно описать пять сценариев. Добавление может быть выполнено успешно, а может быть отклонено согласно требованиям предметной области. Необходимо, чтобы варианты тестирования демонстрировали различные исходы работы алгоритма. Для описания тестовых сценариев в ресурсах предоставлен шаблон testing-template.docx.</w:t>
       </w:r>
@@ -7743,8 +7520,8 @@
 </file>
 
 <file path=word/numbering.xml><?xml version="1.0" encoding="utf-8"?>
-<w:numbering xmlns:wpc="http://schemas.microsoft.com/office/word/2010/wordprocessingCanvas" xmlns:cx="http://schemas.microsoft.com/office/drawing/2014/chartex" xmlns:mc="http://schemas.openxmlformats.org/markup-compatibility/2006" xmlns:o="urn:schemas-microsoft-com:office:office" xmlns:r="http://schemas.openxmlformats.org/officeDocument/2006/relationships" xmlns:m="http://schemas.openxmlformats.org/officeDocument/2006/math" xmlns:v="urn:schemas-microsoft-com:vml" xmlns:wp14="http://schemas.microsoft.com/office/word/2010/wordprocessingDrawing" xmlns:wp="http://schemas.openxmlformats.org/drawingml/2006/wordprocessingDrawing" xmlns:w10="urn:schemas-microsoft-com:office:word" xmlns:w="http://schemas.openxmlformats.org/wordprocessingml/2006/main" xmlns:w14="http://schemas.microsoft.com/office/word/2010/wordml" xmlns:w15="http://schemas.microsoft.com/office/word/2012/wordml" xmlns:w16se="http://schemas.microsoft.com/office/word/2015/wordml/symex" xmlns:wpg="http://schemas.microsoft.com/office/word/2010/wordprocessingGroup" xmlns:wpi="http://schemas.microsoft.com/office/word/2010/wordprocessingInk" xmlns:wne="http://schemas.microsoft.com/office/word/2006/wordml" xmlns:wps="http://schemas.microsoft.com/office/word/2010/wordprocessingShape" mc:Ignorable="w14 w15 w16se wp14">
-  <w:abstractNum w:abstractNumId="0" w15:restartNumberingAfterBreak="0">
+<w:numbering xmlns:wpc="http://schemas.microsoft.com/office/word/2010/wordprocessingCanvas" xmlns:mc="http://schemas.openxmlformats.org/markup-compatibility/2006" xmlns:o="urn:schemas-microsoft-com:office:office" xmlns:r="http://schemas.openxmlformats.org/officeDocument/2006/relationships" xmlns:m="http://schemas.openxmlformats.org/officeDocument/2006/math" xmlns:v="urn:schemas-microsoft-com:vml" xmlns:wp14="http://schemas.microsoft.com/office/word/2010/wordprocessingDrawing" xmlns:wp="http://schemas.openxmlformats.org/drawingml/2006/wordprocessingDrawing" xmlns:w10="urn:schemas-microsoft-com:office:word" xmlns:w="http://schemas.openxmlformats.org/wordprocessingml/2006/main" xmlns:w14="http://schemas.microsoft.com/office/word/2010/wordml" xmlns:wpg="http://schemas.microsoft.com/office/word/2010/wordprocessingGroup" xmlns:wpi="http://schemas.microsoft.com/office/word/2010/wordprocessingInk" xmlns:wne="http://schemas.microsoft.com/office/word/2006/wordml" xmlns:wps="http://schemas.microsoft.com/office/word/2010/wordprocessingShape" mc:Ignorable="w14 wp14">
+  <w:abstractNum w:abstractNumId="0">
     <w:nsid w:val="02082054"/>
     <w:multiLevelType w:val="multilevel"/>
     <w:tmpl w:val="F5F8C234"/>
@@ -7893,7 +7670,7 @@
       </w:rPr>
     </w:lvl>
   </w:abstractNum>
-  <w:abstractNum w:abstractNumId="1" w15:restartNumberingAfterBreak="0">
+  <w:abstractNum w:abstractNumId="1">
     <w:nsid w:val="088911E0"/>
     <w:multiLevelType w:val="multilevel"/>
     <w:tmpl w:val="034CE300"/>
@@ -8042,7 +7819,7 @@
       </w:rPr>
     </w:lvl>
   </w:abstractNum>
-  <w:abstractNum w:abstractNumId="2" w15:restartNumberingAfterBreak="0">
+  <w:abstractNum w:abstractNumId="2">
     <w:nsid w:val="09AB163C"/>
     <w:multiLevelType w:val="multilevel"/>
     <w:tmpl w:val="4172482C"/>
@@ -8191,7 +7968,7 @@
       </w:rPr>
     </w:lvl>
   </w:abstractNum>
-  <w:abstractNum w:abstractNumId="3" w15:restartNumberingAfterBreak="0">
+  <w:abstractNum w:abstractNumId="3">
     <w:nsid w:val="0B32269A"/>
     <w:multiLevelType w:val="multilevel"/>
     <w:tmpl w:val="2968E700"/>
@@ -8340,7 +8117,7 @@
       </w:rPr>
     </w:lvl>
   </w:abstractNum>
-  <w:abstractNum w:abstractNumId="4" w15:restartNumberingAfterBreak="0">
+  <w:abstractNum w:abstractNumId="4">
     <w:nsid w:val="0CE25D4D"/>
     <w:multiLevelType w:val="multilevel"/>
     <w:tmpl w:val="458EA6B4"/>
@@ -8453,7 +8230,7 @@
       </w:pPr>
     </w:lvl>
   </w:abstractNum>
-  <w:abstractNum w:abstractNumId="5" w15:restartNumberingAfterBreak="0">
+  <w:abstractNum w:abstractNumId="5">
     <w:nsid w:val="11580AA8"/>
     <w:multiLevelType w:val="multilevel"/>
     <w:tmpl w:val="E67CDDA2"/>
@@ -8602,7 +8379,7 @@
       </w:rPr>
     </w:lvl>
   </w:abstractNum>
-  <w:abstractNum w:abstractNumId="6" w15:restartNumberingAfterBreak="0">
+  <w:abstractNum w:abstractNumId="6">
     <w:nsid w:val="17677269"/>
     <w:multiLevelType w:val="multilevel"/>
     <w:tmpl w:val="DD803AD0"/>
@@ -8751,7 +8528,7 @@
       </w:rPr>
     </w:lvl>
   </w:abstractNum>
-  <w:abstractNum w:abstractNumId="7" w15:restartNumberingAfterBreak="0">
+  <w:abstractNum w:abstractNumId="7">
     <w:nsid w:val="1A473FD9"/>
     <w:multiLevelType w:val="multilevel"/>
     <w:tmpl w:val="612C6BA2"/>
@@ -8900,7 +8677,7 @@
       </w:rPr>
     </w:lvl>
   </w:abstractNum>
-  <w:abstractNum w:abstractNumId="8" w15:restartNumberingAfterBreak="0">
+  <w:abstractNum w:abstractNumId="8">
     <w:nsid w:val="1C8C63D7"/>
     <w:multiLevelType w:val="multilevel"/>
     <w:tmpl w:val="D5E6830A"/>
@@ -9049,7 +8826,7 @@
       </w:rPr>
     </w:lvl>
   </w:abstractNum>
-  <w:abstractNum w:abstractNumId="9" w15:restartNumberingAfterBreak="0">
+  <w:abstractNum w:abstractNumId="9">
     <w:nsid w:val="275D6479"/>
     <w:multiLevelType w:val="multilevel"/>
     <w:tmpl w:val="620A7734"/>
@@ -9198,7 +8975,7 @@
       </w:rPr>
     </w:lvl>
   </w:abstractNum>
-  <w:abstractNum w:abstractNumId="10" w15:restartNumberingAfterBreak="0">
+  <w:abstractNum w:abstractNumId="10">
     <w:nsid w:val="297D5469"/>
     <w:multiLevelType w:val="multilevel"/>
     <w:tmpl w:val="F21A4F62"/>
@@ -9347,7 +9124,7 @@
       </w:rPr>
     </w:lvl>
   </w:abstractNum>
-  <w:abstractNum w:abstractNumId="11" w15:restartNumberingAfterBreak="0">
+  <w:abstractNum w:abstractNumId="11">
     <w:nsid w:val="2BC0163B"/>
     <w:multiLevelType w:val="multilevel"/>
     <w:tmpl w:val="30FCC1B0"/>
@@ -9496,7 +9273,7 @@
       </w:rPr>
     </w:lvl>
   </w:abstractNum>
-  <w:abstractNum w:abstractNumId="12" w15:restartNumberingAfterBreak="0">
+  <w:abstractNum w:abstractNumId="12">
     <w:nsid w:val="352D36FE"/>
     <w:multiLevelType w:val="multilevel"/>
     <w:tmpl w:val="CDA84F2E"/>
@@ -9645,7 +9422,7 @@
       </w:rPr>
     </w:lvl>
   </w:abstractNum>
-  <w:abstractNum w:abstractNumId="13" w15:restartNumberingAfterBreak="0">
+  <w:abstractNum w:abstractNumId="13">
     <w:nsid w:val="3D62228A"/>
     <w:multiLevelType w:val="multilevel"/>
     <w:tmpl w:val="6D2E0994"/>
@@ -9794,7 +9571,7 @@
       </w:rPr>
     </w:lvl>
   </w:abstractNum>
-  <w:abstractNum w:abstractNumId="14" w15:restartNumberingAfterBreak="0">
+  <w:abstractNum w:abstractNumId="14">
     <w:nsid w:val="3D9C4251"/>
     <w:multiLevelType w:val="multilevel"/>
     <w:tmpl w:val="B6020416"/>
@@ -9943,7 +9720,7 @@
       </w:rPr>
     </w:lvl>
   </w:abstractNum>
-  <w:abstractNum w:abstractNumId="15" w15:restartNumberingAfterBreak="0">
+  <w:abstractNum w:abstractNumId="15">
     <w:nsid w:val="41454595"/>
     <w:multiLevelType w:val="multilevel"/>
     <w:tmpl w:val="487081FA"/>
@@ -10092,7 +9869,7 @@
       </w:rPr>
     </w:lvl>
   </w:abstractNum>
-  <w:abstractNum w:abstractNumId="16" w15:restartNumberingAfterBreak="0">
+  <w:abstractNum w:abstractNumId="16">
     <w:nsid w:val="46F0190D"/>
     <w:multiLevelType w:val="multilevel"/>
     <w:tmpl w:val="92484C92"/>
@@ -10205,7 +9982,7 @@
       </w:rPr>
     </w:lvl>
   </w:abstractNum>
-  <w:abstractNum w:abstractNumId="17" w15:restartNumberingAfterBreak="0">
+  <w:abstractNum w:abstractNumId="17">
     <w:nsid w:val="4ADB090D"/>
     <w:multiLevelType w:val="multilevel"/>
     <w:tmpl w:val="C80851EC"/>
@@ -10318,7 +10095,7 @@
       </w:pPr>
     </w:lvl>
   </w:abstractNum>
-  <w:abstractNum w:abstractNumId="18" w15:restartNumberingAfterBreak="0">
+  <w:abstractNum w:abstractNumId="18">
     <w:nsid w:val="517952EC"/>
     <w:multiLevelType w:val="multilevel"/>
     <w:tmpl w:val="C8005482"/>
@@ -10431,7 +10208,7 @@
       </w:pPr>
     </w:lvl>
   </w:abstractNum>
-  <w:abstractNum w:abstractNumId="19" w15:restartNumberingAfterBreak="0">
+  <w:abstractNum w:abstractNumId="19">
     <w:nsid w:val="53CD32AF"/>
     <w:multiLevelType w:val="multilevel"/>
     <w:tmpl w:val="2D7EABC8"/>
@@ -10544,7 +10321,7 @@
       </w:rPr>
     </w:lvl>
   </w:abstractNum>
-  <w:abstractNum w:abstractNumId="20" w15:restartNumberingAfterBreak="0">
+  <w:abstractNum w:abstractNumId="20">
     <w:nsid w:val="56A40E88"/>
     <w:multiLevelType w:val="hybridMultilevel"/>
     <w:tmpl w:val="4860E962"/>
@@ -10657,7 +10434,7 @@
       </w:rPr>
     </w:lvl>
   </w:abstractNum>
-  <w:abstractNum w:abstractNumId="21" w15:restartNumberingAfterBreak="0">
+  <w:abstractNum w:abstractNumId="21">
     <w:nsid w:val="56E12E90"/>
     <w:multiLevelType w:val="multilevel"/>
     <w:tmpl w:val="FE84D6B0"/>
@@ -10770,7 +10547,7 @@
       </w:pPr>
     </w:lvl>
   </w:abstractNum>
-  <w:abstractNum w:abstractNumId="22" w15:restartNumberingAfterBreak="0">
+  <w:abstractNum w:abstractNumId="22">
     <w:nsid w:val="59486C4E"/>
     <w:multiLevelType w:val="multilevel"/>
     <w:tmpl w:val="8C30A6AA"/>
@@ -10883,7 +10660,7 @@
       </w:pPr>
     </w:lvl>
   </w:abstractNum>
-  <w:abstractNum w:abstractNumId="23" w15:restartNumberingAfterBreak="0">
+  <w:abstractNum w:abstractNumId="23">
     <w:nsid w:val="5AE247A0"/>
     <w:multiLevelType w:val="multilevel"/>
     <w:tmpl w:val="0684791E"/>
@@ -11032,7 +10809,7 @@
       </w:rPr>
     </w:lvl>
   </w:abstractNum>
-  <w:abstractNum w:abstractNumId="24" w15:restartNumberingAfterBreak="0">
+  <w:abstractNum w:abstractNumId="24">
     <w:nsid w:val="6FA00F44"/>
     <w:multiLevelType w:val="multilevel"/>
     <w:tmpl w:val="ACCA7544"/>
@@ -11181,7 +10958,7 @@
       </w:rPr>
     </w:lvl>
   </w:abstractNum>
-  <w:abstractNum w:abstractNumId="25" w15:restartNumberingAfterBreak="0">
+  <w:abstractNum w:abstractNumId="25">
     <w:nsid w:val="70646C09"/>
     <w:multiLevelType w:val="multilevel"/>
     <w:tmpl w:val="B2723192"/>
@@ -11330,7 +11107,7 @@
       </w:rPr>
     </w:lvl>
   </w:abstractNum>
-  <w:abstractNum w:abstractNumId="26" w15:restartNumberingAfterBreak="0">
+  <w:abstractNum w:abstractNumId="26">
     <w:nsid w:val="74675449"/>
     <w:multiLevelType w:val="multilevel"/>
     <w:tmpl w:val="8AB24E46"/>
@@ -11528,7 +11305,7 @@
 </file>
 
 <file path=word/styles.xml><?xml version="1.0" encoding="utf-8"?>
-<w:styles xmlns:mc="http://schemas.openxmlformats.org/markup-compatibility/2006" xmlns:r="http://schemas.openxmlformats.org/officeDocument/2006/relationships" xmlns:w="http://schemas.openxmlformats.org/wordprocessingml/2006/main" xmlns:w14="http://schemas.microsoft.com/office/word/2010/wordml" xmlns:w15="http://schemas.microsoft.com/office/word/2012/wordml" xmlns:w16se="http://schemas.microsoft.com/office/word/2015/wordml/symex" mc:Ignorable="w14 w15 w16se">
+<w:styles xmlns:mc="http://schemas.openxmlformats.org/markup-compatibility/2006" xmlns:r="http://schemas.openxmlformats.org/officeDocument/2006/relationships" xmlns:w="http://schemas.openxmlformats.org/wordprocessingml/2006/main" xmlns:w14="http://schemas.microsoft.com/office/word/2010/wordml" mc:Ignorable="w14">
   <w:docDefaults>
     <w:rPrDefault>
       <w:rPr>
@@ -11540,378 +11317,487 @@
     </w:rPrDefault>
     <w:pPrDefault/>
   </w:docDefaults>
-  <w:latentStyles w:defLockedState="0" w:defUIPriority="99" w:defSemiHidden="0" w:defUnhideWhenUsed="0" w:defQFormat="0" w:count="371">
-    <w:lsdException w:name="Normal" w:uiPriority="0" w:qFormat="1"/>
-    <w:lsdException w:name="heading 1" w:uiPriority="9" w:qFormat="1"/>
-    <w:lsdException w:name="heading 2" w:semiHidden="1" w:uiPriority="9" w:unhideWhenUsed="1" w:qFormat="1"/>
-    <w:lsdException w:name="heading 3" w:semiHidden="1" w:uiPriority="9" w:unhideWhenUsed="1" w:qFormat="1"/>
-    <w:lsdException w:name="heading 4" w:semiHidden="1" w:uiPriority="9" w:unhideWhenUsed="1" w:qFormat="1"/>
-    <w:lsdException w:name="heading 5" w:semiHidden="1" w:uiPriority="9" w:unhideWhenUsed="1" w:qFormat="1"/>
-    <w:lsdException w:name="heading 6" w:semiHidden="1" w:uiPriority="9" w:unhideWhenUsed="1" w:qFormat="1"/>
-    <w:lsdException w:name="heading 7" w:semiHidden="1" w:uiPriority="9" w:unhideWhenUsed="1" w:qFormat="1"/>
-    <w:lsdException w:name="heading 8" w:semiHidden="1" w:uiPriority="9" w:unhideWhenUsed="1" w:qFormat="1"/>
-    <w:lsdException w:name="heading 9" w:semiHidden="1" w:uiPriority="9" w:unhideWhenUsed="1" w:qFormat="1"/>
-    <w:lsdException w:name="index 1" w:semiHidden="1" w:unhideWhenUsed="1"/>
-    <w:lsdException w:name="index 2" w:semiHidden="1" w:unhideWhenUsed="1"/>
-    <w:lsdException w:name="index 3" w:semiHidden="1" w:unhideWhenUsed="1"/>
-    <w:lsdException w:name="index 4" w:semiHidden="1" w:unhideWhenUsed="1"/>
-    <w:lsdException w:name="index 5" w:semiHidden="1" w:unhideWhenUsed="1"/>
-    <w:lsdException w:name="index 6" w:semiHidden="1" w:unhideWhenUsed="1"/>
-    <w:lsdException w:name="index 7" w:semiHidden="1" w:unhideWhenUsed="1"/>
-    <w:lsdException w:name="index 8" w:semiHidden="1" w:unhideWhenUsed="1"/>
-    <w:lsdException w:name="index 9" w:semiHidden="1" w:unhideWhenUsed="1"/>
-    <w:lsdException w:name="toc 1" w:semiHidden="1" w:uiPriority="39" w:unhideWhenUsed="1"/>
-    <w:lsdException w:name="toc 2" w:semiHidden="1" w:uiPriority="39" w:unhideWhenUsed="1"/>
-    <w:lsdException w:name="toc 3" w:semiHidden="1" w:uiPriority="39" w:unhideWhenUsed="1"/>
-    <w:lsdException w:name="toc 4" w:semiHidden="1" w:uiPriority="39" w:unhideWhenUsed="1"/>
-    <w:lsdException w:name="toc 5" w:semiHidden="1" w:uiPriority="39" w:unhideWhenUsed="1"/>
-    <w:lsdException w:name="toc 6" w:semiHidden="1" w:uiPriority="39" w:unhideWhenUsed="1"/>
-    <w:lsdException w:name="toc 7" w:semiHidden="1" w:uiPriority="39" w:unhideWhenUsed="1"/>
-    <w:lsdException w:name="toc 8" w:semiHidden="1" w:uiPriority="39" w:unhideWhenUsed="1"/>
-    <w:lsdException w:name="toc 9" w:semiHidden="1" w:uiPriority="39" w:unhideWhenUsed="1"/>
-    <w:lsdException w:name="Normal Indent" w:semiHidden="1" w:unhideWhenUsed="1"/>
-    <w:lsdException w:name="footnote text" w:semiHidden="1" w:unhideWhenUsed="1"/>
-    <w:lsdException w:name="annotation text" w:semiHidden="1" w:unhideWhenUsed="1"/>
-    <w:lsdException w:name="header" w:semiHidden="1" w:unhideWhenUsed="1"/>
-    <w:lsdException w:name="footer" w:semiHidden="1" w:unhideWhenUsed="1"/>
-    <w:lsdException w:name="index heading" w:semiHidden="1" w:unhideWhenUsed="1"/>
-    <w:lsdException w:name="caption" w:semiHidden="1" w:uiPriority="35" w:unhideWhenUsed="1" w:qFormat="1"/>
-    <w:lsdException w:name="table of figures" w:semiHidden="1" w:unhideWhenUsed="1"/>
-    <w:lsdException w:name="envelope address" w:semiHidden="1" w:unhideWhenUsed="1"/>
-    <w:lsdException w:name="envelope return" w:semiHidden="1" w:unhideWhenUsed="1"/>
-    <w:lsdException w:name="footnote reference" w:semiHidden="1" w:unhideWhenUsed="1"/>
-    <w:lsdException w:name="annotation reference" w:semiHidden="1" w:unhideWhenUsed="1"/>
-    <w:lsdException w:name="line number" w:semiHidden="1" w:unhideWhenUsed="1"/>
-    <w:lsdException w:name="page number" w:semiHidden="1" w:unhideWhenUsed="1"/>
-    <w:lsdException w:name="endnote reference" w:semiHidden="1" w:unhideWhenUsed="1"/>
-    <w:lsdException w:name="endnote text" w:semiHidden="1" w:unhideWhenUsed="1"/>
-    <w:lsdException w:name="table of authorities" w:semiHidden="1" w:unhideWhenUsed="1"/>
-    <w:lsdException w:name="macro" w:semiHidden="1" w:unhideWhenUsed="1"/>
-    <w:lsdException w:name="toa heading" w:semiHidden="1" w:unhideWhenUsed="1"/>
-    <w:lsdException w:name="List" w:semiHidden="1" w:unhideWhenUsed="1"/>
-    <w:lsdException w:name="List Bullet" w:semiHidden="1" w:unhideWhenUsed="1"/>
-    <w:lsdException w:name="List Number" w:semiHidden="1" w:unhideWhenUsed="1"/>
-    <w:lsdException w:name="List 2" w:semiHidden="1" w:unhideWhenUsed="1"/>
-    <w:lsdException w:name="List 3" w:semiHidden="1" w:unhideWhenUsed="1"/>
-    <w:lsdException w:name="List 4" w:semiHidden="1" w:unhideWhenUsed="1"/>
-    <w:lsdException w:name="List 5" w:semiHidden="1" w:unhideWhenUsed="1"/>
-    <w:lsdException w:name="List Bullet 2" w:semiHidden="1" w:unhideWhenUsed="1"/>
-    <w:lsdException w:name="List Bullet 3" w:semiHidden="1" w:unhideWhenUsed="1"/>
-    <w:lsdException w:name="List Bullet 4" w:semiHidden="1" w:unhideWhenUsed="1"/>
-    <w:lsdException w:name="List Bullet 5" w:semiHidden="1" w:unhideWhenUsed="1"/>
-    <w:lsdException w:name="List Number 2" w:semiHidden="1" w:unhideWhenUsed="1"/>
-    <w:lsdException w:name="List Number 3" w:semiHidden="1" w:unhideWhenUsed="1"/>
-    <w:lsdException w:name="List Number 4" w:semiHidden="1" w:unhideWhenUsed="1"/>
-    <w:lsdException w:name="List Number 5" w:semiHidden="1" w:unhideWhenUsed="1"/>
-    <w:lsdException w:name="Title" w:uiPriority="10" w:qFormat="1"/>
-    <w:lsdException w:name="Closing" w:semiHidden="1" w:unhideWhenUsed="1"/>
-    <w:lsdException w:name="Signature" w:semiHidden="1" w:unhideWhenUsed="1"/>
-    <w:lsdException w:name="Default Paragraph Font" w:semiHidden="1" w:uiPriority="1" w:unhideWhenUsed="1"/>
-    <w:lsdException w:name="Body Text" w:semiHidden="1" w:unhideWhenUsed="1"/>
-    <w:lsdException w:name="Body Text Indent" w:semiHidden="1" w:unhideWhenUsed="1"/>
-    <w:lsdException w:name="List Continue" w:semiHidden="1" w:unhideWhenUsed="1"/>
-    <w:lsdException w:name="List Continue 2" w:semiHidden="1" w:unhideWhenUsed="1"/>
-    <w:lsdException w:name="List Continue 3" w:semiHidden="1" w:unhideWhenUsed="1"/>
-    <w:lsdException w:name="List Continue 4" w:semiHidden="1" w:unhideWhenUsed="1"/>
-    <w:lsdException w:name="List Continue 5" w:semiHidden="1" w:unhideWhenUsed="1"/>
-    <w:lsdException w:name="Message Header" w:semiHidden="1" w:unhideWhenUsed="1"/>
-    <w:lsdException w:name="Subtitle" w:uiPriority="11" w:qFormat="1"/>
-    <w:lsdException w:name="Salutation" w:semiHidden="1" w:unhideWhenUsed="1"/>
-    <w:lsdException w:name="Date" w:semiHidden="1" w:unhideWhenUsed="1"/>
-    <w:lsdException w:name="Body Text First Indent" w:semiHidden="1" w:unhideWhenUsed="1"/>
-    <w:lsdException w:name="Body Text First Indent 2" w:semiHidden="1" w:unhideWhenUsed="1"/>
-    <w:lsdException w:name="Note Heading" w:semiHidden="1" w:unhideWhenUsed="1"/>
-    <w:lsdException w:name="Body Text 2" w:semiHidden="1" w:unhideWhenUsed="1"/>
-    <w:lsdException w:name="Body Text 3" w:semiHidden="1" w:unhideWhenUsed="1"/>
-    <w:lsdException w:name="Body Text Indent 2" w:semiHidden="1" w:unhideWhenUsed="1"/>
-    <w:lsdException w:name="Body Text Indent 3" w:semiHidden="1" w:unhideWhenUsed="1"/>
-    <w:lsdException w:name="Block Text" w:semiHidden="1" w:unhideWhenUsed="1"/>
-    <w:lsdException w:name="Hyperlink" w:semiHidden="1" w:unhideWhenUsed="1"/>
-    <w:lsdException w:name="FollowedHyperlink" w:semiHidden="1" w:unhideWhenUsed="1"/>
-    <w:lsdException w:name="Strong" w:uiPriority="22" w:qFormat="1"/>
-    <w:lsdException w:name="Emphasis" w:uiPriority="20" w:qFormat="1"/>
-    <w:lsdException w:name="Document Map" w:semiHidden="1" w:unhideWhenUsed="1"/>
-    <w:lsdException w:name="Plain Text" w:semiHidden="1" w:unhideWhenUsed="1"/>
-    <w:lsdException w:name="E-mail Signature" w:semiHidden="1" w:unhideWhenUsed="1"/>
-    <w:lsdException w:name="HTML Top of Form" w:semiHidden="1" w:unhideWhenUsed="1"/>
-    <w:lsdException w:name="HTML Bottom of Form" w:semiHidden="1" w:unhideWhenUsed="1"/>
-    <w:lsdException w:name="Normal (Web)" w:semiHidden="1" w:unhideWhenUsed="1"/>
-    <w:lsdException w:name="HTML Acronym" w:semiHidden="1" w:unhideWhenUsed="1"/>
-    <w:lsdException w:name="HTML Address" w:semiHidden="1" w:unhideWhenUsed="1"/>
-    <w:lsdException w:name="HTML Cite" w:semiHidden="1" w:unhideWhenUsed="1"/>
-    <w:lsdException w:name="HTML Code" w:semiHidden="1" w:unhideWhenUsed="1"/>
-    <w:lsdException w:name="HTML Definition" w:semiHidden="1" w:unhideWhenUsed="1"/>
-    <w:lsdException w:name="HTML Keyboard" w:semiHidden="1" w:unhideWhenUsed="1"/>
-    <w:lsdException w:name="HTML Preformatted" w:semiHidden="1" w:unhideWhenUsed="1"/>
-    <w:lsdException w:name="HTML Sample" w:semiHidden="1" w:unhideWhenUsed="1"/>
-    <w:lsdException w:name="HTML Typewriter" w:semiHidden="1" w:unhideWhenUsed="1"/>
-    <w:lsdException w:name="HTML Variable" w:semiHidden="1" w:unhideWhenUsed="1"/>
-    <w:lsdException w:name="Normal Table" w:semiHidden="1" w:unhideWhenUsed="1"/>
-    <w:lsdException w:name="annotation subject" w:semiHidden="1" w:unhideWhenUsed="1"/>
-    <w:lsdException w:name="No List" w:semiHidden="1" w:unhideWhenUsed="1"/>
-    <w:lsdException w:name="Outline List 1" w:semiHidden="1" w:unhideWhenUsed="1"/>
-    <w:lsdException w:name="Outline List 2" w:semiHidden="1" w:unhideWhenUsed="1"/>
-    <w:lsdException w:name="Outline List 3" w:semiHidden="1" w:unhideWhenUsed="1"/>
-    <w:lsdException w:name="Table Simple 1" w:semiHidden="1" w:unhideWhenUsed="1"/>
-    <w:lsdException w:name="Table Simple 2" w:semiHidden="1" w:unhideWhenUsed="1"/>
-    <w:lsdException w:name="Table Simple 3" w:semiHidden="1" w:unhideWhenUsed="1"/>
-    <w:lsdException w:name="Table Classic 1" w:semiHidden="1" w:unhideWhenUsed="1"/>
-    <w:lsdException w:name="Table Classic 2" w:semiHidden="1" w:unhideWhenUsed="1"/>
-    <w:lsdException w:name="Table Classic 3" w:semiHidden="1" w:unhideWhenUsed="1"/>
-    <w:lsdException w:name="Table Classic 4" w:semiHidden="1" w:unhideWhenUsed="1"/>
-    <w:lsdException w:name="Table Colorful 1" w:semiHidden="1" w:unhideWhenUsed="1"/>
-    <w:lsdException w:name="Table Colorful 2" w:semiHidden="1" w:unhideWhenUsed="1"/>
-    <w:lsdException w:name="Table Colorful 3" w:semiHidden="1" w:unhideWhenUsed="1"/>
-    <w:lsdException w:name="Table Columns 1" w:semiHidden="1" w:unhideWhenUsed="1"/>
-    <w:lsdException w:name="Table Columns 2" w:semiHidden="1" w:unhideWhenUsed="1"/>
-    <w:lsdException w:name="Table Columns 3" w:semiHidden="1" w:unhideWhenUsed="1"/>
-    <w:lsdException w:name="Table Columns 4" w:semiHidden="1" w:unhideWhenUsed="1"/>
-    <w:lsdException w:name="Table Columns 5" w:semiHidden="1" w:unhideWhenUsed="1"/>
-    <w:lsdException w:name="Table Grid 1" w:semiHidden="1" w:unhideWhenUsed="1"/>
-    <w:lsdException w:name="Table Grid 2" w:semiHidden="1" w:unhideWhenUsed="1"/>
-    <w:lsdException w:name="Table Grid 3" w:semiHidden="1" w:unhideWhenUsed="1"/>
-    <w:lsdException w:name="Table Grid 4" w:semiHidden="1" w:unhideWhenUsed="1"/>
-    <w:lsdException w:name="Table Grid 5" w:semiHidden="1" w:unhideWhenUsed="1"/>
-    <w:lsdException w:name="Table Grid 6" w:semiHidden="1" w:unhideWhenUsed="1"/>
-    <w:lsdException w:name="Table Grid 7" w:semiHidden="1" w:unhideWhenUsed="1"/>
-    <w:lsdException w:name="Table Grid 8" w:semiHidden="1" w:unhideWhenUsed="1"/>
-    <w:lsdException w:name="Table List 1" w:semiHidden="1" w:unhideWhenUsed="1"/>
-    <w:lsdException w:name="Table List 2" w:semiHidden="1" w:unhideWhenUsed="1"/>
-    <w:lsdException w:name="Table List 3" w:semiHidden="1" w:unhideWhenUsed="1"/>
-    <w:lsdException w:name="Table List 4" w:semiHidden="1" w:unhideWhenUsed="1"/>
-    <w:lsdException w:name="Table List 5" w:semiHidden="1" w:unhideWhenUsed="1"/>
-    <w:lsdException w:name="Table List 6" w:semiHidden="1" w:unhideWhenUsed="1"/>
-    <w:lsdException w:name="Table List 7" w:semiHidden="1" w:unhideWhenUsed="1"/>
-    <w:lsdException w:name="Table List 8" w:semiHidden="1" w:unhideWhenUsed="1"/>
-    <w:lsdException w:name="Table 3D effects 1" w:semiHidden="1" w:unhideWhenUsed="1"/>
-    <w:lsdException w:name="Table 3D effects 2" w:semiHidden="1" w:unhideWhenUsed="1"/>
-    <w:lsdException w:name="Table 3D effects 3" w:semiHidden="1" w:unhideWhenUsed="1"/>
-    <w:lsdException w:name="Table Contemporary" w:semiHidden="1" w:unhideWhenUsed="1"/>
-    <w:lsdException w:name="Table Elegant" w:semiHidden="1" w:unhideWhenUsed="1"/>
-    <w:lsdException w:name="Table Professional" w:semiHidden="1" w:unhideWhenUsed="1"/>
-    <w:lsdException w:name="Table Subtle 1" w:semiHidden="1" w:unhideWhenUsed="1"/>
-    <w:lsdException w:name="Table Subtle 2" w:semiHidden="1" w:unhideWhenUsed="1"/>
-    <w:lsdException w:name="Table Web 1" w:semiHidden="1" w:unhideWhenUsed="1"/>
-    <w:lsdException w:name="Table Web 2" w:semiHidden="1" w:unhideWhenUsed="1"/>
-    <w:lsdException w:name="Table Web 3" w:semiHidden="1" w:unhideWhenUsed="1"/>
-    <w:lsdException w:name="Balloon Text" w:semiHidden="1" w:unhideWhenUsed="1"/>
-    <w:lsdException w:name="Table Grid" w:uiPriority="39"/>
-    <w:lsdException w:name="Table Theme" w:semiHidden="1" w:unhideWhenUsed="1"/>
-    <w:lsdException w:name="Placeholder Text" w:semiHidden="1"/>
-    <w:lsdException w:name="No Spacing" w:uiPriority="1" w:qFormat="1"/>
-    <w:lsdException w:name="Light Shading" w:uiPriority="60"/>
-    <w:lsdException w:name="Light List" w:uiPriority="61"/>
-    <w:lsdException w:name="Light Grid" w:uiPriority="62"/>
-    <w:lsdException w:name="Medium Shading 1" w:uiPriority="63"/>
-    <w:lsdException w:name="Medium Shading 2" w:uiPriority="64"/>
-    <w:lsdException w:name="Medium List 1" w:uiPriority="65"/>
-    <w:lsdException w:name="Medium List 2" w:uiPriority="66"/>
-    <w:lsdException w:name="Medium Grid 1" w:uiPriority="67"/>
-    <w:lsdException w:name="Medium Grid 2" w:uiPriority="68"/>
-    <w:lsdException w:name="Medium Grid 3" w:uiPriority="69"/>
-    <w:lsdException w:name="Dark List" w:uiPriority="70"/>
-    <w:lsdException w:name="Colorful Shading" w:uiPriority="71"/>
-    <w:lsdException w:name="Colorful List" w:uiPriority="72"/>
-    <w:lsdException w:name="Colorful Grid" w:uiPriority="73"/>
-    <w:lsdException w:name="Light Shading Accent 1" w:uiPriority="60"/>
-    <w:lsdException w:name="Light List Accent 1" w:uiPriority="61"/>
-    <w:lsdException w:name="Light Grid Accent 1" w:uiPriority="62"/>
-    <w:lsdException w:name="Medium Shading 1 Accent 1" w:uiPriority="63"/>
-    <w:lsdException w:name="Medium Shading 2 Accent 1" w:uiPriority="64"/>
-    <w:lsdException w:name="Medium List 1 Accent 1" w:uiPriority="65"/>
-    <w:lsdException w:name="Revision" w:semiHidden="1"/>
-    <w:lsdException w:name="List Paragraph" w:uiPriority="34" w:qFormat="1"/>
-    <w:lsdException w:name="Quote" w:uiPriority="29" w:qFormat="1"/>
-    <w:lsdException w:name="Intense Quote" w:uiPriority="30" w:qFormat="1"/>
-    <w:lsdException w:name="Medium List 2 Accent 1" w:uiPriority="66"/>
-    <w:lsdException w:name="Medium Grid 1 Accent 1" w:uiPriority="67"/>
-    <w:lsdException w:name="Medium Grid 2 Accent 1" w:uiPriority="68"/>
-    <w:lsdException w:name="Medium Grid 3 Accent 1" w:uiPriority="69"/>
-    <w:lsdException w:name="Dark List Accent 1" w:uiPriority="70"/>
-    <w:lsdException w:name="Colorful Shading Accent 1" w:uiPriority="71"/>
-    <w:lsdException w:name="Colorful List Accent 1" w:uiPriority="72"/>
-    <w:lsdException w:name="Colorful Grid Accent 1" w:uiPriority="73"/>
-    <w:lsdException w:name="Light Shading Accent 2" w:uiPriority="60"/>
-    <w:lsdException w:name="Light List Accent 2" w:uiPriority="61"/>
-    <w:lsdException w:name="Light Grid Accent 2" w:uiPriority="62"/>
-    <w:lsdException w:name="Medium Shading 1 Accent 2" w:uiPriority="63"/>
-    <w:lsdException w:name="Medium Shading 2 Accent 2" w:uiPriority="64"/>
-    <w:lsdException w:name="Medium List 1 Accent 2" w:uiPriority="65"/>
-    <w:lsdException w:name="Medium List 2 Accent 2" w:uiPriority="66"/>
-    <w:lsdException w:name="Medium Grid 1 Accent 2" w:uiPriority="67"/>
-    <w:lsdException w:name="Medium Grid 2 Accent 2" w:uiPriority="68"/>
-    <w:lsdException w:name="Medium Grid 3 Accent 2" w:uiPriority="69"/>
-    <w:lsdException w:name="Dark List Accent 2" w:uiPriority="70"/>
-    <w:lsdException w:name="Colorful Shading Accent 2" w:uiPriority="71"/>
-    <w:lsdException w:name="Colorful List Accent 2" w:uiPriority="72"/>
-    <w:lsdException w:name="Colorful Grid Accent 2" w:uiPriority="73"/>
-    <w:lsdException w:name="Light Shading Accent 3" w:uiPriority="60"/>
-    <w:lsdException w:name="Light List Accent 3" w:uiPriority="61"/>
-    <w:lsdException w:name="Light Grid Accent 3" w:uiPriority="62"/>
-    <w:lsdException w:name="Medium Shading 1 Accent 3" w:uiPriority="63"/>
-    <w:lsdException w:name="Medium Shading 2 Accent 3" w:uiPriority="64"/>
-    <w:lsdException w:name="Medium List 1 Accent 3" w:uiPriority="65"/>
-    <w:lsdException w:name="Medium List 2 Accent 3" w:uiPriority="66"/>
-    <w:lsdException w:name="Medium Grid 1 Accent 3" w:uiPriority="67"/>
-    <w:lsdException w:name="Medium Grid 2 Accent 3" w:uiPriority="68"/>
-    <w:lsdException w:name="Medium Grid 3 Accent 3" w:uiPriority="69"/>
-    <w:lsdException w:name="Dark List Accent 3" w:uiPriority="70"/>
-    <w:lsdException w:name="Colorful Shading Accent 3" w:uiPriority="71"/>
-    <w:lsdException w:name="Colorful List Accent 3" w:uiPriority="72"/>
-    <w:lsdException w:name="Colorful Grid Accent 3" w:uiPriority="73"/>
-    <w:lsdException w:name="Light Shading Accent 4" w:uiPriority="60"/>
-    <w:lsdException w:name="Light List Accent 4" w:uiPriority="61"/>
-    <w:lsdException w:name="Light Grid Accent 4" w:uiPriority="62"/>
-    <w:lsdException w:name="Medium Shading 1 Accent 4" w:uiPriority="63"/>
-    <w:lsdException w:name="Medium Shading 2 Accent 4" w:uiPriority="64"/>
-    <w:lsdException w:name="Medium List 1 Accent 4" w:uiPriority="65"/>
-    <w:lsdException w:name="Medium List 2 Accent 4" w:uiPriority="66"/>
-    <w:lsdException w:name="Medium Grid 1 Accent 4" w:uiPriority="67"/>
-    <w:lsdException w:name="Medium Grid 2 Accent 4" w:uiPriority="68"/>
-    <w:lsdException w:name="Medium Grid 3 Accent 4" w:uiPriority="69"/>
-    <w:lsdException w:name="Dark List Accent 4" w:uiPriority="70"/>
-    <w:lsdException w:name="Colorful Shading Accent 4" w:uiPriority="71"/>
-    <w:lsdException w:name="Colorful List Accent 4" w:uiPriority="72"/>
-    <w:lsdException w:name="Colorful Grid Accent 4" w:uiPriority="73"/>
-    <w:lsdException w:name="Light Shading Accent 5" w:uiPriority="60"/>
-    <w:lsdException w:name="Light List Accent 5" w:uiPriority="61"/>
-    <w:lsdException w:name="Light Grid Accent 5" w:uiPriority="62"/>
-    <w:lsdException w:name="Medium Shading 1 Accent 5" w:uiPriority="63"/>
-    <w:lsdException w:name="Medium Shading 2 Accent 5" w:uiPriority="64"/>
-    <w:lsdException w:name="Medium List 1 Accent 5" w:uiPriority="65"/>
-    <w:lsdException w:name="Medium List 2 Accent 5" w:uiPriority="66"/>
-    <w:lsdException w:name="Medium Grid 1 Accent 5" w:uiPriority="67"/>
-    <w:lsdException w:name="Medium Grid 2 Accent 5" w:uiPriority="68"/>
-    <w:lsdException w:name="Medium Grid 3 Accent 5" w:uiPriority="69"/>
-    <w:lsdException w:name="Dark List Accent 5" w:uiPriority="70"/>
-    <w:lsdException w:name="Colorful Shading Accent 5" w:uiPriority="71"/>
-    <w:lsdException w:name="Colorful List Accent 5" w:uiPriority="72"/>
-    <w:lsdException w:name="Colorful Grid Accent 5" w:uiPriority="73"/>
-    <w:lsdException w:name="Light Shading Accent 6" w:uiPriority="60"/>
-    <w:lsdException w:name="Light List Accent 6" w:uiPriority="61"/>
-    <w:lsdException w:name="Light Grid Accent 6" w:uiPriority="62"/>
-    <w:lsdException w:name="Medium Shading 1 Accent 6" w:uiPriority="63"/>
-    <w:lsdException w:name="Medium Shading 2 Accent 6" w:uiPriority="64"/>
-    <w:lsdException w:name="Medium List 1 Accent 6" w:uiPriority="65"/>
-    <w:lsdException w:name="Medium List 2 Accent 6" w:uiPriority="66"/>
-    <w:lsdException w:name="Medium Grid 1 Accent 6" w:uiPriority="67"/>
-    <w:lsdException w:name="Medium Grid 2 Accent 6" w:uiPriority="68"/>
-    <w:lsdException w:name="Medium Grid 3 Accent 6" w:uiPriority="69"/>
-    <w:lsdException w:name="Dark List Accent 6" w:uiPriority="70"/>
-    <w:lsdException w:name="Colorful Shading Accent 6" w:uiPriority="71"/>
-    <w:lsdException w:name="Colorful List Accent 6" w:uiPriority="72"/>
-    <w:lsdException w:name="Colorful Grid Accent 6" w:uiPriority="73"/>
-    <w:lsdException w:name="Subtle Emphasis" w:uiPriority="19" w:qFormat="1"/>
-    <w:lsdException w:name="Intense Emphasis" w:uiPriority="21" w:qFormat="1"/>
-    <w:lsdException w:name="Subtle Reference" w:uiPriority="31" w:qFormat="1"/>
-    <w:lsdException w:name="Intense Reference" w:uiPriority="32" w:qFormat="1"/>
-    <w:lsdException w:name="Book Title" w:uiPriority="33" w:qFormat="1"/>
-    <w:lsdException w:name="Bibliography" w:semiHidden="1" w:uiPriority="37" w:unhideWhenUsed="1"/>
-    <w:lsdException w:name="TOC Heading" w:semiHidden="1" w:uiPriority="39" w:unhideWhenUsed="1" w:qFormat="1"/>
-    <w:lsdException w:name="Plain Table 1" w:uiPriority="41"/>
-    <w:lsdException w:name="Plain Table 2" w:uiPriority="42"/>
-    <w:lsdException w:name="Plain Table 3" w:uiPriority="43"/>
-    <w:lsdException w:name="Plain Table 4" w:uiPriority="44"/>
-    <w:lsdException w:name="Plain Table 5" w:uiPriority="45"/>
-    <w:lsdException w:name="Grid Table Light" w:uiPriority="40"/>
-    <w:lsdException w:name="Grid Table 1 Light" w:uiPriority="46"/>
-    <w:lsdException w:name="Grid Table 2" w:uiPriority="47"/>
-    <w:lsdException w:name="Grid Table 3" w:uiPriority="48"/>
-    <w:lsdException w:name="Grid Table 4" w:uiPriority="49"/>
-    <w:lsdException w:name="Grid Table 5 Dark" w:uiPriority="50"/>
-    <w:lsdException w:name="Grid Table 6 Colorful" w:uiPriority="51"/>
-    <w:lsdException w:name="Grid Table 7 Colorful" w:uiPriority="52"/>
-    <w:lsdException w:name="Grid Table 1 Light Accent 1" w:uiPriority="46"/>
-    <w:lsdException w:name="Grid Table 2 Accent 1" w:uiPriority="47"/>
-    <w:lsdException w:name="Grid Table 3 Accent 1" w:uiPriority="48"/>
-    <w:lsdException w:name="Grid Table 4 Accent 1" w:uiPriority="49"/>
-    <w:lsdException w:name="Grid Table 5 Dark Accent 1" w:uiPriority="50"/>
-    <w:lsdException w:name="Grid Table 6 Colorful Accent 1" w:uiPriority="51"/>
-    <w:lsdException w:name="Grid Table 7 Colorful Accent 1" w:uiPriority="52"/>
-    <w:lsdException w:name="Grid Table 1 Light Accent 2" w:uiPriority="46"/>
-    <w:lsdException w:name="Grid Table 2 Accent 2" w:uiPriority="47"/>
-    <w:lsdException w:name="Grid Table 3 Accent 2" w:uiPriority="48"/>
-    <w:lsdException w:name="Grid Table 4 Accent 2" w:uiPriority="49"/>
-    <w:lsdException w:name="Grid Table 5 Dark Accent 2" w:uiPriority="50"/>
-    <w:lsdException w:name="Grid Table 6 Colorful Accent 2" w:uiPriority="51"/>
-    <w:lsdException w:name="Grid Table 7 Colorful Accent 2" w:uiPriority="52"/>
-    <w:lsdException w:name="Grid Table 1 Light Accent 3" w:uiPriority="46"/>
-    <w:lsdException w:name="Grid Table 2 Accent 3" w:uiPriority="47"/>
-    <w:lsdException w:name="Grid Table 3 Accent 3" w:uiPriority="48"/>
-    <w:lsdException w:name="Grid Table 4 Accent 3" w:uiPriority="49"/>
-    <w:lsdException w:name="Grid Table 5 Dark Accent 3" w:uiPriority="50"/>
-    <w:lsdException w:name="Grid Table 6 Colorful Accent 3" w:uiPriority="51"/>
-    <w:lsdException w:name="Grid Table 7 Colorful Accent 3" w:uiPriority="52"/>
-    <w:lsdException w:name="Grid Table 1 Light Accent 4" w:uiPriority="46"/>
-    <w:lsdException w:name="Grid Table 2 Accent 4" w:uiPriority="47"/>
-    <w:lsdException w:name="Grid Table 3 Accent 4" w:uiPriority="48"/>
-    <w:lsdException w:name="Grid Table 4 Accent 4" w:uiPriority="49"/>
-    <w:lsdException w:name="Grid Table 5 Dark Accent 4" w:uiPriority="50"/>
-    <w:lsdException w:name="Grid Table 6 Colorful Accent 4" w:uiPriority="51"/>
-    <w:lsdException w:name="Grid Table 7 Colorful Accent 4" w:uiPriority="52"/>
-    <w:lsdException w:name="Grid Table 1 Light Accent 5" w:uiPriority="46"/>
-    <w:lsdException w:name="Grid Table 2 Accent 5" w:uiPriority="47"/>
-    <w:lsdException w:name="Grid Table 3 Accent 5" w:uiPriority="48"/>
-    <w:lsdException w:name="Grid Table 4 Accent 5" w:uiPriority="49"/>
-    <w:lsdException w:name="Grid Table 5 Dark Accent 5" w:uiPriority="50"/>
-    <w:lsdException w:name="Grid Table 6 Colorful Accent 5" w:uiPriority="51"/>
-    <w:lsdException w:name="Grid Table 7 Colorful Accent 5" w:uiPriority="52"/>
-    <w:lsdException w:name="Grid Table 1 Light Accent 6" w:uiPriority="46"/>
-    <w:lsdException w:name="Grid Table 2 Accent 6" w:uiPriority="47"/>
-    <w:lsdException w:name="Grid Table 3 Accent 6" w:uiPriority="48"/>
-    <w:lsdException w:name="Grid Table 4 Accent 6" w:uiPriority="49"/>
-    <w:lsdException w:name="Grid Table 5 Dark Accent 6" w:uiPriority="50"/>
-    <w:lsdException w:name="Grid Table 6 Colorful Accent 6" w:uiPriority="51"/>
-    <w:lsdException w:name="Grid Table 7 Colorful Accent 6" w:uiPriority="52"/>
-    <w:lsdException w:name="List Table 1 Light" w:uiPriority="46"/>
-    <w:lsdException w:name="List Table 2" w:uiPriority="47"/>
-    <w:lsdException w:name="List Table 3" w:uiPriority="48"/>
-    <w:lsdException w:name="List Table 4" w:uiPriority="49"/>
-    <w:lsdException w:name="List Table 5 Dark" w:uiPriority="50"/>
-    <w:lsdException w:name="List Table 6 Colorful" w:uiPriority="51"/>
-    <w:lsdException w:name="List Table 7 Colorful" w:uiPriority="52"/>
-    <w:lsdException w:name="List Table 1 Light Accent 1" w:uiPriority="46"/>
-    <w:lsdException w:name="List Table 2 Accent 1" w:uiPriority="47"/>
-    <w:lsdException w:name="List Table 3 Accent 1" w:uiPriority="48"/>
-    <w:lsdException w:name="List Table 4 Accent 1" w:uiPriority="49"/>
-    <w:lsdException w:name="List Table 5 Dark Accent 1" w:uiPriority="50"/>
-    <w:lsdException w:name="List Table 6 Colorful Accent 1" w:uiPriority="51"/>
-    <w:lsdException w:name="List Table 7 Colorful Accent 1" w:uiPriority="52"/>
-    <w:lsdException w:name="List Table 1 Light Accent 2" w:uiPriority="46"/>
-    <w:lsdException w:name="List Table 2 Accent 2" w:uiPriority="47"/>
-    <w:lsdException w:name="List Table 3 Accent 2" w:uiPriority="48"/>
-    <w:lsdException w:name="List Table 4 Accent 2" w:uiPriority="49"/>
-    <w:lsdException w:name="List Table 5 Dark Accent 2" w:uiPriority="50"/>
-    <w:lsdException w:name="List Table 6 Colorful Accent 2" w:uiPriority="51"/>
-    <w:lsdException w:name="List Table 7 Colorful Accent 2" w:uiPriority="52"/>
-    <w:lsdException w:name="List Table 1 Light Accent 3" w:uiPriority="46"/>
-    <w:lsdException w:name="List Table 2 Accent 3" w:uiPriority="47"/>
-    <w:lsdException w:name="List Table 3 Accent 3" w:uiPriority="48"/>
-    <w:lsdException w:name="List Table 4 Accent 3" w:uiPriority="49"/>
-    <w:lsdException w:name="List Table 5 Dark Accent 3" w:uiPriority="50"/>
-    <w:lsdException w:name="List Table 6 Colorful Accent 3" w:uiPriority="51"/>
-    <w:lsdException w:name="List Table 7 Colorful Accent 3" w:uiPriority="52"/>
-    <w:lsdException w:name="List Table 1 Light Accent 4" w:uiPriority="46"/>
-    <w:lsdException w:name="List Table 2 Accent 4" w:uiPriority="47"/>
-    <w:lsdException w:name="List Table 3 Accent 4" w:uiPriority="48"/>
-    <w:lsdException w:name="List Table 4 Accent 4" w:uiPriority="49"/>
-    <w:lsdException w:name="List Table 5 Dark Accent 4" w:uiPriority="50"/>
-    <w:lsdException w:name="List Table 6 Colorful Accent 4" w:uiPriority="51"/>
-    <w:lsdException w:name="List Table 7 Colorful Accent 4" w:uiPriority="52"/>
-    <w:lsdException w:name="List Table 1 Light Accent 5" w:uiPriority="46"/>
-    <w:lsdException w:name="List Table 2 Accent 5" w:uiPriority="47"/>
-    <w:lsdException w:name="List Table 3 Accent 5" w:uiPriority="48"/>
-    <w:lsdException w:name="List Table 4 Accent 5" w:uiPriority="49"/>
-    <w:lsdException w:name="List Table 5 Dark Accent 5" w:uiPriority="50"/>
-    <w:lsdException w:name="List Table 6 Colorful Accent 5" w:uiPriority="51"/>
-    <w:lsdException w:name="List Table 7 Colorful Accent 5" w:uiPriority="52"/>
-    <w:lsdException w:name="List Table 1 Light Accent 6" w:uiPriority="46"/>
-    <w:lsdException w:name="List Table 2 Accent 6" w:uiPriority="47"/>
-    <w:lsdException w:name="List Table 3 Accent 6" w:uiPriority="48"/>
-    <w:lsdException w:name="List Table 4 Accent 6" w:uiPriority="49"/>
-    <w:lsdException w:name="List Table 5 Dark Accent 6" w:uiPriority="50"/>
-    <w:lsdException w:name="List Table 6 Colorful Accent 6" w:uiPriority="51"/>
-    <w:lsdException w:name="List Table 7 Colorful Accent 6" w:uiPriority="52"/>
+  <w:latentStyles w:defLockedState="0" w:defUIPriority="99" w:defSemiHidden="1" w:defUnhideWhenUsed="1" w:defQFormat="0" w:count="267">
+    <w:lsdException w:name="Normal" w:semiHidden="0" w:uiPriority="0" w:unhideWhenUsed="0" w:qFormat="1"/>
+    <w:lsdException w:name="heading 1" w:semiHidden="0" w:uiPriority="9" w:unhideWhenUsed="0" w:qFormat="1"/>
+    <w:lsdException w:name="heading 2" w:uiPriority="9" w:qFormat="1"/>
+    <w:lsdException w:name="heading 3" w:uiPriority="9" w:qFormat="1"/>
+    <w:lsdException w:name="heading 4" w:uiPriority="9" w:qFormat="1"/>
+    <w:lsdException w:name="heading 5" w:uiPriority="9" w:qFormat="1"/>
+    <w:lsdException w:name="heading 6" w:uiPriority="9" w:qFormat="1"/>
+    <w:lsdException w:name="heading 7" w:uiPriority="9" w:qFormat="1"/>
+    <w:lsdException w:name="heading 8" w:uiPriority="9" w:qFormat="1"/>
+    <w:lsdException w:name="heading 9" w:uiPriority="9" w:qFormat="1"/>
+    <w:lsdException w:name="toc 1" w:uiPriority="39"/>
+    <w:lsdException w:name="toc 2" w:uiPriority="39"/>
+    <w:lsdException w:name="toc 3" w:uiPriority="39"/>
+    <w:lsdException w:name="toc 4" w:uiPriority="39"/>
+    <w:lsdException w:name="toc 5" w:uiPriority="39"/>
+    <w:lsdException w:name="toc 6" w:uiPriority="39"/>
+    <w:lsdException w:name="toc 7" w:uiPriority="39"/>
+    <w:lsdException w:name="toc 8" w:uiPriority="39"/>
+    <w:lsdException w:name="toc 9" w:uiPriority="39"/>
+    <w:lsdException w:name="caption" w:uiPriority="35" w:qFormat="1"/>
+    <w:lsdException w:name="Title" w:semiHidden="0" w:uiPriority="10" w:unhideWhenUsed="0" w:qFormat="1"/>
+    <w:lsdException w:name="Default Paragraph Font" w:uiPriority="1"/>
+    <w:lsdException w:name="Subtitle" w:semiHidden="0" w:uiPriority="11" w:unhideWhenUsed="0" w:qFormat="1"/>
+    <w:lsdException w:name="Strong" w:semiHidden="0" w:uiPriority="22" w:unhideWhenUsed="0" w:qFormat="1"/>
+    <w:lsdException w:name="Emphasis" w:semiHidden="0" w:uiPriority="20" w:unhideWhenUsed="0" w:qFormat="1"/>
+    <w:lsdException w:name="Table Grid" w:semiHidden="0" w:uiPriority="39" w:unhideWhenUsed="0"/>
+    <w:lsdException w:name="Placeholder Text" w:unhideWhenUsed="0"/>
+    <w:lsdException w:name="No Spacing" w:semiHidden="0" w:uiPriority="1" w:unhideWhenUsed="0" w:qFormat="1"/>
+    <w:lsdException w:name="Light Shading" w:semiHidden="0" w:uiPriority="60" w:unhideWhenUsed="0"/>
+    <w:lsdException w:name="Light List" w:semiHidden="0" w:uiPriority="61" w:unhideWhenUsed="0"/>
+    <w:lsdException w:name="Light Grid" w:semiHidden="0" w:uiPriority="62" w:unhideWhenUsed="0"/>
+    <w:lsdException w:name="Medium Shading 1" w:semiHidden="0" w:uiPriority="63" w:unhideWhenUsed="0"/>
+    <w:lsdException w:name="Medium Shading 2" w:semiHidden="0" w:uiPriority="64" w:unhideWhenUsed="0"/>
+    <w:lsdException w:name="Medium List 1" w:semiHidden="0" w:uiPriority="65" w:unhideWhenUsed="0"/>
+    <w:lsdException w:name="Medium List 2" w:semiHidden="0" w:uiPriority="66" w:unhideWhenUsed="0"/>
+    <w:lsdException w:name="Medium Grid 1" w:semiHidden="0" w:uiPriority="67" w:unhideWhenUsed="0"/>
+    <w:lsdException w:name="Medium Grid 2" w:semiHidden="0" w:uiPriority="68" w:unhideWhenUsed="0"/>
+    <w:lsdException w:name="Medium Grid 3" w:semiHidden="0" w:uiPriority="69" w:unhideWhenUsed="0"/>
+    <w:lsdException w:name="Dark List" w:semiHidden="0" w:uiPriority="70" w:unhideWhenUsed="0"/>
+    <w:lsdException w:name="Colorful Shading" w:semiHidden="0" w:uiPriority="71" w:unhideWhenUsed="0"/>
+    <w:lsdException w:name="Colorful List" w:semiHidden="0" w:uiPriority="72" w:unhideWhenUsed="0"/>
+    <w:lsdException w:name="Colorful Grid" w:semiHidden="0" w:uiPriority="73" w:unhideWhenUsed="0"/>
+    <w:lsdException w:name="Light Shading Accent 1" w:semiHidden="0" w:uiPriority="60" w:unhideWhenUsed="0"/>
+    <w:lsdException w:name="Light List Accent 1" w:semiHidden="0" w:uiPriority="61" w:unhideWhenUsed="0"/>
+    <w:lsdException w:name="Light Grid Accent 1" w:semiHidden="0" w:uiPriority="62" w:unhideWhenUsed="0"/>
+    <w:lsdException w:name="Medium Shading 1 Accent 1" w:semiHidden="0" w:uiPriority="63" w:unhideWhenUsed="0"/>
+    <w:lsdException w:name="Medium Shading 2 Accent 1" w:semiHidden="0" w:uiPriority="64" w:unhideWhenUsed="0"/>
+    <w:lsdException w:name="Medium List 1 Accent 1" w:semiHidden="0" w:uiPriority="65" w:unhideWhenUsed="0"/>
+    <w:lsdException w:name="Revision" w:unhideWhenUsed="0"/>
+    <w:lsdException w:name="List Paragraph" w:semiHidden="0" w:uiPriority="34" w:unhideWhenUsed="0" w:qFormat="1"/>
+    <w:lsdException w:name="Quote" w:semiHidden="0" w:uiPriority="29" w:unhideWhenUsed="0" w:qFormat="1"/>
+    <w:lsdException w:name="Intense Quote" w:semiHidden="0" w:uiPriority="30" w:unhideWhenUsed="0" w:qFormat="1"/>
+    <w:lsdException w:name="Medium List 2 Accent 1" w:semiHidden="0" w:uiPriority="66" w:unhideWhenUsed="0"/>
+    <w:lsdException w:name="Medium Grid 1 Accent 1" w:semiHidden="0" w:uiPriority="67" w:unhideWhenUsed="0"/>
+    <w:lsdException w:name="Medium Grid 2 Accent 1" w:semiHidden="0" w:uiPriority="68" w:unhideWhenUsed="0"/>
+    <w:lsdException w:name="Medium Grid 3 Accent 1" w:semiHidden="0" w:uiPriority="69" w:unhideWhenUsed="0"/>
+    <w:lsdException w:name="Dark List Accent 1" w:semiHidden="0" w:uiPriority="70" w:unhideWhenUsed="0"/>
+    <w:lsdException w:name="Colorful Shading Accent 1" w:semiHidden="0" w:uiPriority="71" w:unhideWhenUsed="0"/>
+    <w:lsdException w:name="Colorful List Accent 1" w:semiHidden="0" w:uiPriority="72" w:unhideWhenUsed="0"/>
+    <w:lsdException w:name="Colorful Grid Accent 1" w:semiHidden="0" w:uiPriority="73" w:unhideWhenUsed="0"/>
+    <w:lsdException w:name="Light Shading Accent 2" w:semiHidden="0" w:uiPriority="60" w:unhideWhenUsed="0"/>
+    <w:lsdException w:name="Light List Accent 2" w:semiHidden="0" w:uiPriority="61" w:unhideWhenUsed="0"/>
+    <w:lsdException w:name="Light Grid Accent 2" w:semiHidden="0" w:uiPriority="62" w:unhideWhenUsed="0"/>
+    <w:lsdException w:name="Medium Shading 1 Accent 2" w:semiHidden="0" w:uiPriority="63" w:unhideWhenUsed="0"/>
+    <w:lsdException w:name="Medium Shading 2 Accent 2" w:semiHidden="0" w:uiPriority="64" w:unhideWhenUsed="0"/>
+    <w:lsdException w:name="Medium List 1 Accent 2" w:semiHidden="0" w:uiPriority="65" w:unhideWhenUsed="0"/>
+    <w:lsdException w:name="Medium List 2 Accent 2" w:semiHidden="0" w:uiPriority="66" w:unhideWhenUsed="0"/>
+    <w:lsdException w:name="Medium Grid 1 Accent 2" w:semiHidden="0" w:uiPriority="67" w:unhideWhenUsed="0"/>
+    <w:lsdException w:name="Medium Grid 2 Accent 2" w:semiHidden="0" w:uiPriority="68" w:unhideWhenUsed="0"/>
+    <w:lsdException w:name="Medium Grid 3 Accent 2" w:semiHidden="0" w:uiPriority="69" w:unhideWhenUsed="0"/>
+    <w:lsdException w:name="Dark List Accent 2" w:semiHidden="0" w:uiPriority="70" w:unhideWhenUsed="0"/>
+    <w:lsdException w:name="Colorful Shading Accent 2" w:semiHidden="0" w:uiPriority="71" w:unhideWhenUsed="0"/>
+    <w:lsdException w:name="Colorful List Accent 2" w:semiHidden="0" w:uiPriority="72" w:unhideWhenUsed="0"/>
+    <w:lsdException w:name="Colorful Grid Accent 2" w:semiHidden="0" w:uiPriority="73" w:unhideWhenUsed="0"/>
+    <w:lsdException w:name="Light Shading Accent 3" w:semiHidden="0" w:uiPriority="60" w:unhideWhenUsed="0"/>
+    <w:lsdException w:name="Light List Accent 3" w:semiHidden="0" w:uiPriority="61" w:unhideWhenUsed="0"/>
+    <w:lsdException w:name="Light Grid Accent 3" w:semiHidden="0" w:uiPriority="62" w:unhideWhenUsed="0"/>
+    <w:lsdException w:name="Medium Shading 1 Accent 3" w:semiHidden="0" w:uiPriority="63" w:unhideWhenUsed="0"/>
+    <w:lsdException w:name="Medium Shading 2 Accent 3" w:semiHidden="0" w:uiPriority="64" w:unhideWhenUsed="0"/>
+    <w:lsdException w:name="Medium List 1 Accent 3" w:semiHidden="0" w:uiPriority="65" w:unhideWhenUsed="0"/>
+    <w:lsdException w:name="Medium List 2 Accent 3" w:semiHidden="0" w:uiPriority="66" w:unhideWhenUsed="0"/>
+    <w:lsdException w:name="Medium Grid 1 Accent 3" w:semiHidden="0" w:uiPriority="67" w:unhideWhenUsed="0"/>
+    <w:lsdException w:name="Medium Grid 2 Accent 3" w:semiHidden="0" w:uiPriority="68" w:unhideWhenUsed="0"/>
+    <w:lsdException w:name="Medium Grid 3 Accent 3" w:semiHidden="0" w:uiPriority="69" w:unhideWhenUsed="0"/>
+    <w:lsdException w:name="Dark List Accent 3" w:semiHidden="0" w:uiPriority="70" w:unhideWhenUsed="0"/>
+    <w:lsdException w:name="Colorful Shading Accent 3" w:semiHidden="0" w:uiPriority="71" w:unhideWhenUsed="0"/>
+    <w:lsdException w:name="Colorful List Accent 3" w:semiHidden="0" w:uiPriority="72" w:unhideWhenUsed="0"/>
+    <w:lsdException w:name="Colorful Grid Accent 3" w:semiHidden="0" w:uiPriority="73" w:unhideWhenUsed="0"/>
+    <w:lsdException w:name="Light Shading Accent 4" w:semiHidden="0" w:uiPriority="60" w:unhideWhenUsed="0"/>
+    <w:lsdException w:name="Light List Accent 4" w:semiHidden="0" w:uiPriority="61" w:unhideWhenUsed="0"/>
+    <w:lsdException w:name="Light Grid Accent 4" w:semiHidden="0" w:uiPriority="62" w:unhideWhenUsed="0"/>
+    <w:lsdException w:name="Medium Shading 1 Accent 4" w:semiHidden="0" w:uiPriority="63" w:unhideWhenUsed="0"/>
+    <w:lsdException w:name="Medium Shading 2 Accent 4" w:semiHidden="0" w:uiPriority="64" w:unhideWhenUsed="0"/>
+    <w:lsdException w:name="Medium List 1 Accent 4" w:semiHidden="0" w:uiPriority="65" w:unhideWhenUsed="0"/>
+    <w:lsdException w:name="Medium List 2 Accent 4" w:semiHidden="0" w:uiPriority="66" w:unhideWhenUsed="0"/>
+    <w:lsdException w:name="Medium Grid 1 Accent 4" w:semiHidden="0" w:uiPriority="67" w:unhideWhenUsed="0"/>
+    <w:lsdException w:name="Medium Grid 2 Accent 4" w:semiHidden="0" w:uiPriority="68" w:unhideWhenUsed="0"/>
+    <w:lsdException w:name="Medium Grid 3 Accent 4" w:semiHidden="0" w:uiPriority="69" w:unhideWhenUsed="0"/>
+    <w:lsdException w:name="Dark List Accent 4" w:semiHidden="0" w:uiPriority="70" w:unhideWhenUsed="0"/>
+    <w:lsdException w:name="Colorful Shading Accent 4" w:semiHidden="0" w:uiPriority="71" w:unhideWhenUsed="0"/>
+    <w:lsdException w:name="Colorful List Accent 4" w:semiHidden="0" w:uiPriority="72" w:unhideWhenUsed="0"/>
+    <w:lsdException w:name="Colorful Grid Accent 4" w:semiHidden="0" w:uiPriority="73" w:unhideWhenUsed="0"/>
+    <w:lsdException w:name="Light Shading Accent 5" w:semiHidden="0" w:uiPriority="60" w:unhideWhenUsed="0"/>
+    <w:lsdException w:name="Light List Accent 5" w:semiHidden="0" w:uiPriority="61" w:unhideWhenUsed="0"/>
+    <w:lsdException w:name="Light Grid Accent 5" w:semiHidden="0" w:uiPriority="62" w:unhideWhenUsed="0"/>
+    <w:lsdException w:name="Medium Shading 1 Accent 5" w:semiHidden="0" w:uiPriority="63" w:unhideWhenUsed="0"/>
+    <w:lsdException w:name="Medium Shading 2 Accent 5" w:semiHidden="0" w:uiPriority="64" w:unhideWhenUsed="0"/>
+    <w:lsdException w:name="Medium List 1 Accent 5" w:semiHidden="0" w:uiPriority="65" w:unhideWhenUsed="0"/>
+    <w:lsdException w:name="Medium List 2 Accent 5" w:semiHidden="0" w:uiPriority="66" w:unhideWhenUsed="0"/>
+    <w:lsdException w:name="Medium Grid 1 Accent 5" w:semiHidden="0" w:uiPriority="67" w:unhideWhenUsed="0"/>
+    <w:lsdException w:name="Medium Grid 2 Accent 5" w:semiHidden="0" w:uiPriority="68" w:unhideWhenUsed="0"/>
+    <w:lsdException w:name="Medium Grid 3 Accent 5" w:semiHidden="0" w:uiPriority="69" w:unhideWhenUsed="0"/>
+    <w:lsdException w:name="Dark List Accent 5" w:semiHidden="0" w:uiPriority="70" w:unhideWhenUsed="0"/>
+    <w:lsdException w:name="Colorful Shading Accent 5" w:semiHidden="0" w:uiPriority="71" w:unhideWhenUsed="0"/>
+    <w:lsdException w:name="Colorful List Accent 5" w:semiHidden="0" w:uiPriority="72" w:unhideWhenUsed="0"/>
+    <w:lsdException w:name="Colorful Grid Accent 5" w:semiHidden="0" w:uiPriority="73" w:unhideWhenUsed="0"/>
+    <w:lsdException w:name="Light Shading Accent 6" w:semiHidden="0" w:uiPriority="60" w:unhideWhenUsed="0"/>
+    <w:lsdException w:name="Light List Accent 6" w:semiHidden="0" w:uiPriority="61" w:unhideWhenUsed="0"/>
+    <w:lsdException w:name="Light Grid Accent 6" w:semiHidden="0" w:uiPriority="62" w:unhideWhenUsed="0"/>
+    <w:lsdException w:name="Medium Shading 1 Accent 6" w:semiHidden="0" w:uiPriority="63" w:unhideWhenUsed="0"/>
+    <w:lsdException w:name="Medium Shading 2 Accent 6" w:semiHidden="0" w:uiPriority="64" w:unhideWhenUsed="0"/>
+    <w:lsdException w:name="Medium List 1 Accent 6" w:semiHidden="0" w:uiPriority="65" w:unhideWhenUsed="0"/>
+    <w:lsdException w:name="Medium List 2 Accent 6" w:semiHidden="0" w:uiPriority="66" w:unhideWhenUsed="0"/>
+    <w:lsdException w:name="Medium Grid 1 Accent 6" w:semiHidden="0" w:uiPriority="67" w:unhideWhenUsed="0"/>
+    <w:lsdException w:name="Medium Grid 2 Accent 6" w:semiHidden="0" w:uiPriority="68" w:unhideWhenUsed="0"/>
+    <w:lsdException w:name="Medium Grid 3 Accent 6" w:semiHidden="0" w:uiPriority="69" w:unhideWhenUsed="0"/>
+    <w:lsdException w:name="Dark List Accent 6" w:semiHidden="0" w:uiPriority="70" w:unhideWhenUsed="0"/>
+    <w:lsdException w:name="Colorful Shading Accent 6" w:semiHidden="0" w:uiPriority="71" w:unhideWhenUsed="0"/>
+    <w:lsdException w:name="Colorful List Accent 6" w:semiHidden="0" w:uiPriority="72" w:unhideWhenUsed="0"/>
+    <w:lsdException w:name="Colorful Grid Accent 6" w:semiHidden="0" w:uiPriority="73" w:unhideWhenUsed="0"/>
+    <w:lsdException w:name="Subtle Emphasis" w:semiHidden="0" w:uiPriority="19" w:unhideWhenUsed="0" w:qFormat="1"/>
+    <w:lsdException w:name="Intense Emphasis" w:semiHidden="0" w:uiPriority="21" w:unhideWhenUsed="0" w:qFormat="1"/>
+    <w:lsdException w:name="Subtle Reference" w:semiHidden="0" w:uiPriority="31" w:unhideWhenUsed="0" w:qFormat="1"/>
+    <w:lsdException w:name="Intense Reference" w:semiHidden="0" w:uiPriority="32" w:unhideWhenUsed="0" w:qFormat="1"/>
+    <w:lsdException w:name="Book Title" w:semiHidden="0" w:uiPriority="33" w:unhideWhenUsed="0" w:qFormat="1"/>
+    <w:lsdException w:name="Bibliography" w:uiPriority="37"/>
+    <w:lsdException w:name="TOC Heading" w:uiPriority="39" w:qFormat="1"/>
+  </w:latentStyles>
+  <w:style w:type="paragraph" w:default="1" w:styleId="a">
+    <w:name w:val="Normal"/>
+    <w:qFormat/>
+  </w:style>
+  <w:style w:type="paragraph" w:styleId="1">
+    <w:name w:val="heading 1"/>
+    <w:basedOn w:val="a"/>
+    <w:next w:val="a"/>
+    <w:link w:val="10"/>
+    <w:uiPriority w:val="9"/>
+    <w:qFormat/>
+    <w:rsid w:val="004377B1"/>
+    <w:pPr>
+      <w:keepNext/>
+      <w:keepLines/>
+      <w:spacing w:before="240"/>
+      <w:outlineLvl w:val="0"/>
+    </w:pPr>
+    <w:rPr>
+      <w:rFonts w:asciiTheme="majorHAnsi" w:eastAsiaTheme="majorEastAsia" w:hAnsiTheme="majorHAnsi" w:cstheme="majorBidi"/>
+      <w:color w:val="2F5496" w:themeColor="accent1" w:themeShade="BF"/>
+      <w:sz w:val="32"/>
+      <w:szCs w:val="32"/>
+    </w:rPr>
+  </w:style>
+  <w:style w:type="paragraph" w:styleId="2">
+    <w:name w:val="heading 2"/>
+    <w:basedOn w:val="a"/>
+    <w:next w:val="a"/>
+    <w:link w:val="20"/>
+    <w:uiPriority w:val="9"/>
+    <w:semiHidden/>
+    <w:unhideWhenUsed/>
+    <w:qFormat/>
+    <w:rsid w:val="00D61F2F"/>
+    <w:pPr>
+      <w:keepNext/>
+      <w:keepLines/>
+      <w:spacing w:before="40"/>
+      <w:outlineLvl w:val="1"/>
+    </w:pPr>
+    <w:rPr>
+      <w:rFonts w:asciiTheme="majorHAnsi" w:eastAsiaTheme="majorEastAsia" w:hAnsiTheme="majorHAnsi" w:cstheme="majorBidi"/>
+      <w:color w:val="2F5496" w:themeColor="accent1" w:themeShade="BF"/>
+      <w:sz w:val="26"/>
+      <w:szCs w:val="26"/>
+    </w:rPr>
+  </w:style>
+  <w:style w:type="paragraph" w:styleId="3">
+    <w:name w:val="heading 3"/>
+    <w:basedOn w:val="a"/>
+    <w:link w:val="30"/>
+    <w:uiPriority w:val="9"/>
+    <w:qFormat/>
+    <w:rsid w:val="004377B1"/>
+    <w:pPr>
+      <w:spacing w:before="100" w:beforeAutospacing="1" w:after="100" w:afterAutospacing="1"/>
+      <w:outlineLvl w:val="2"/>
+    </w:pPr>
+    <w:rPr>
+      <w:rFonts w:ascii="Times New Roman" w:eastAsia="Times New Roman" w:hAnsi="Times New Roman" w:cs="Times New Roman"/>
+      <w:b/>
+      <w:bCs/>
+      <w:sz w:val="27"/>
+      <w:szCs w:val="27"/>
+      <w:lang w:eastAsia="ru-RU"/>
+    </w:rPr>
+  </w:style>
+  <w:style w:type="character" w:default="1" w:styleId="a0">
+    <w:name w:val="Default Paragraph Font"/>
+    <w:uiPriority w:val="1"/>
+    <w:semiHidden/>
+    <w:unhideWhenUsed/>
+  </w:style>
+  <w:style w:type="table" w:default="1" w:styleId="a1">
+    <w:name w:val="Normal Table"/>
+    <w:uiPriority w:val="99"/>
+    <w:semiHidden/>
+    <w:unhideWhenUsed/>
+    <w:tblPr>
+      <w:tblInd w:w="0" w:type="dxa"/>
+      <w:tblCellMar>
+        <w:top w:w="0" w:type="dxa"/>
+        <w:left w:w="108" w:type="dxa"/>
+        <w:bottom w:w="0" w:type="dxa"/>
+        <w:right w:w="108" w:type="dxa"/>
+      </w:tblCellMar>
+    </w:tblPr>
+  </w:style>
+  <w:style w:type="numbering" w:default="1" w:styleId="a2">
+    <w:name w:val="No List"/>
+    <w:uiPriority w:val="99"/>
+    <w:semiHidden/>
+    <w:unhideWhenUsed/>
+  </w:style>
+  <w:style w:type="paragraph" w:styleId="a3">
+    <w:name w:val="Normal (Web)"/>
+    <w:basedOn w:val="a"/>
+    <w:uiPriority w:val="99"/>
+    <w:semiHidden/>
+    <w:unhideWhenUsed/>
+    <w:rsid w:val="004377B1"/>
+    <w:pPr>
+      <w:spacing w:before="100" w:beforeAutospacing="1" w:after="100" w:afterAutospacing="1"/>
+    </w:pPr>
+    <w:rPr>
+      <w:rFonts w:ascii="Times New Roman" w:eastAsia="Times New Roman" w:hAnsi="Times New Roman" w:cs="Times New Roman"/>
+      <w:lang w:eastAsia="ru-RU"/>
+    </w:rPr>
+  </w:style>
+  <w:style w:type="character" w:customStyle="1" w:styleId="30">
+    <w:name w:val="Заголовок 3 Знак"/>
+    <w:basedOn w:val="a0"/>
+    <w:link w:val="3"/>
+    <w:uiPriority w:val="9"/>
+    <w:rsid w:val="004377B1"/>
+    <w:rPr>
+      <w:rFonts w:ascii="Times New Roman" w:eastAsia="Times New Roman" w:hAnsi="Times New Roman" w:cs="Times New Roman"/>
+      <w:b/>
+      <w:bCs/>
+      <w:sz w:val="27"/>
+      <w:szCs w:val="27"/>
+      <w:lang w:eastAsia="ru-RU"/>
+    </w:rPr>
+  </w:style>
+  <w:style w:type="character" w:styleId="a4">
+    <w:name w:val="Hyperlink"/>
+    <w:basedOn w:val="a0"/>
+    <w:uiPriority w:val="99"/>
+    <w:semiHidden/>
+    <w:unhideWhenUsed/>
+    <w:rsid w:val="004377B1"/>
+    <w:rPr>
+      <w:color w:val="0000FF"/>
+      <w:u w:val="single"/>
+    </w:rPr>
+  </w:style>
+  <w:style w:type="character" w:customStyle="1" w:styleId="10">
+    <w:name w:val="Заголовок 1 Знак"/>
+    <w:basedOn w:val="a0"/>
+    <w:link w:val="1"/>
+    <w:uiPriority w:val="9"/>
+    <w:rsid w:val="004377B1"/>
+    <w:rPr>
+      <w:rFonts w:asciiTheme="majorHAnsi" w:eastAsiaTheme="majorEastAsia" w:hAnsiTheme="majorHAnsi" w:cstheme="majorBidi"/>
+      <w:color w:val="2F5496" w:themeColor="accent1" w:themeShade="BF"/>
+      <w:sz w:val="32"/>
+      <w:szCs w:val="32"/>
+    </w:rPr>
+  </w:style>
+  <w:style w:type="character" w:customStyle="1" w:styleId="20">
+    <w:name w:val="Заголовок 2 Знак"/>
+    <w:basedOn w:val="a0"/>
+    <w:link w:val="2"/>
+    <w:uiPriority w:val="9"/>
+    <w:semiHidden/>
+    <w:rsid w:val="00D61F2F"/>
+    <w:rPr>
+      <w:rFonts w:asciiTheme="majorHAnsi" w:eastAsiaTheme="majorEastAsia" w:hAnsiTheme="majorHAnsi" w:cstheme="majorBidi"/>
+      <w:color w:val="2F5496" w:themeColor="accent1" w:themeShade="BF"/>
+      <w:sz w:val="26"/>
+      <w:szCs w:val="26"/>
+    </w:rPr>
+  </w:style>
+  <w:style w:type="paragraph" w:customStyle="1" w:styleId="Default">
+    <w:name w:val="Default"/>
+    <w:rsid w:val="0086530D"/>
+    <w:pPr>
+      <w:autoSpaceDE w:val="0"/>
+      <w:autoSpaceDN w:val="0"/>
+      <w:adjustRightInd w:val="0"/>
+    </w:pPr>
+    <w:rPr>
+      <w:rFonts w:ascii="Calibri" w:hAnsi="Calibri" w:cs="Calibri"/>
+      <w:color w:val="000000"/>
+    </w:rPr>
+  </w:style>
+  <w:style w:type="paragraph" w:styleId="a5">
+    <w:name w:val="List Paragraph"/>
+    <w:basedOn w:val="a"/>
+    <w:uiPriority w:val="34"/>
+    <w:qFormat/>
+    <w:rsid w:val="00190F8A"/>
+    <w:pPr>
+      <w:ind w:left="720"/>
+      <w:contextualSpacing/>
+    </w:pPr>
+  </w:style>
+</w:styles>
+</file>
+
+<file path=word/stylesWithEffects.xml><?xml version="1.0" encoding="utf-8"?>
+<w:styles xmlns:wpc="http://schemas.microsoft.com/office/word/2010/wordprocessingCanvas" xmlns:mc="http://schemas.openxmlformats.org/markup-compatibility/2006" xmlns:o="urn:schemas-microsoft-com:office:office" xmlns:r="http://schemas.openxmlformats.org/officeDocument/2006/relationships" xmlns:m="http://schemas.openxmlformats.org/officeDocument/2006/math" xmlns:v="urn:schemas-microsoft-com:vml" xmlns:wp14="http://schemas.microsoft.com/office/word/2010/wordprocessingDrawing" xmlns:wp="http://schemas.openxmlformats.org/drawingml/2006/wordprocessingDrawing" xmlns:w10="urn:schemas-microsoft-com:office:word" xmlns:w="http://schemas.openxmlformats.org/wordprocessingml/2006/main" xmlns:w14="http://schemas.microsoft.com/office/word/2010/wordml" xmlns:wpg="http://schemas.microsoft.com/office/word/2010/wordprocessingGroup" xmlns:wpi="http://schemas.microsoft.com/office/word/2010/wordprocessingInk" xmlns:wne="http://schemas.microsoft.com/office/word/2006/wordml" xmlns:wps="http://schemas.microsoft.com/office/word/2010/wordprocessingShape" mc:Ignorable="w14 wp14">
+  <w:docDefaults>
+    <w:rPrDefault>
+      <w:rPr>
+        <w:rFonts w:asciiTheme="minorHAnsi" w:eastAsiaTheme="minorHAnsi" w:hAnsiTheme="minorHAnsi" w:cstheme="minorBidi"/>
+        <w:sz w:val="24"/>
+        <w:szCs w:val="24"/>
+        <w:lang w:val="ru-RU" w:eastAsia="en-US" w:bidi="ar-SA"/>
+      </w:rPr>
+    </w:rPrDefault>
+    <w:pPrDefault/>
+  </w:docDefaults>
+  <w:latentStyles w:defLockedState="0" w:defUIPriority="99" w:defSemiHidden="1" w:defUnhideWhenUsed="1" w:defQFormat="0" w:count="267">
+    <w:lsdException w:name="Normal" w:semiHidden="0" w:uiPriority="0" w:unhideWhenUsed="0" w:qFormat="1"/>
+    <w:lsdException w:name="heading 1" w:semiHidden="0" w:uiPriority="9" w:unhideWhenUsed="0" w:qFormat="1"/>
+    <w:lsdException w:name="heading 2" w:uiPriority="9" w:qFormat="1"/>
+    <w:lsdException w:name="heading 3" w:uiPriority="9" w:qFormat="1"/>
+    <w:lsdException w:name="heading 4" w:uiPriority="9" w:qFormat="1"/>
+    <w:lsdException w:name="heading 5" w:uiPriority="9" w:qFormat="1"/>
+    <w:lsdException w:name="heading 6" w:uiPriority="9" w:qFormat="1"/>
+    <w:lsdException w:name="heading 7" w:uiPriority="9" w:qFormat="1"/>
+    <w:lsdException w:name="heading 8" w:uiPriority="9" w:qFormat="1"/>
+    <w:lsdException w:name="heading 9" w:uiPriority="9" w:qFormat="1"/>
+    <w:lsdException w:name="toc 1" w:uiPriority="39"/>
+    <w:lsdException w:name="toc 2" w:uiPriority="39"/>
+    <w:lsdException w:name="toc 3" w:uiPriority="39"/>
+    <w:lsdException w:name="toc 4" w:uiPriority="39"/>
+    <w:lsdException w:name="toc 5" w:uiPriority="39"/>
+    <w:lsdException w:name="toc 6" w:uiPriority="39"/>
+    <w:lsdException w:name="toc 7" w:uiPriority="39"/>
+    <w:lsdException w:name="toc 8" w:uiPriority="39"/>
+    <w:lsdException w:name="toc 9" w:uiPriority="39"/>
+    <w:lsdException w:name="caption" w:uiPriority="35" w:qFormat="1"/>
+    <w:lsdException w:name="Title" w:semiHidden="0" w:uiPriority="10" w:unhideWhenUsed="0" w:qFormat="1"/>
+    <w:lsdException w:name="Default Paragraph Font" w:uiPriority="1"/>
+    <w:lsdException w:name="Subtitle" w:semiHidden="0" w:uiPriority="11" w:unhideWhenUsed="0" w:qFormat="1"/>
+    <w:lsdException w:name="Strong" w:semiHidden="0" w:uiPriority="22" w:unhideWhenUsed="0" w:qFormat="1"/>
+    <w:lsdException w:name="Emphasis" w:semiHidden="0" w:uiPriority="20" w:unhideWhenUsed="0" w:qFormat="1"/>
+    <w:lsdException w:name="Table Grid" w:semiHidden="0" w:uiPriority="39" w:unhideWhenUsed="0"/>
+    <w:lsdException w:name="Placeholder Text" w:unhideWhenUsed="0"/>
+    <w:lsdException w:name="No Spacing" w:semiHidden="0" w:uiPriority="1" w:unhideWhenUsed="0" w:qFormat="1"/>
+    <w:lsdException w:name="Light Shading" w:semiHidden="0" w:uiPriority="60" w:unhideWhenUsed="0"/>
+    <w:lsdException w:name="Light List" w:semiHidden="0" w:uiPriority="61" w:unhideWhenUsed="0"/>
+    <w:lsdException w:name="Light Grid" w:semiHidden="0" w:uiPriority="62" w:unhideWhenUsed="0"/>
+    <w:lsdException w:name="Medium Shading 1" w:semiHidden="0" w:uiPriority="63" w:unhideWhenUsed="0"/>
+    <w:lsdException w:name="Medium Shading 2" w:semiHidden="0" w:uiPriority="64" w:unhideWhenUsed="0"/>
+    <w:lsdException w:name="Medium List 1" w:semiHidden="0" w:uiPriority="65" w:unhideWhenUsed="0"/>
+    <w:lsdException w:name="Medium List 2" w:semiHidden="0" w:uiPriority="66" w:unhideWhenUsed="0"/>
+    <w:lsdException w:name="Medium Grid 1" w:semiHidden="0" w:uiPriority="67" w:unhideWhenUsed="0"/>
+    <w:lsdException w:name="Medium Grid 2" w:semiHidden="0" w:uiPriority="68" w:unhideWhenUsed="0"/>
+    <w:lsdException w:name="Medium Grid 3" w:semiHidden="0" w:uiPriority="69" w:unhideWhenUsed="0"/>
+    <w:lsdException w:name="Dark List" w:semiHidden="0" w:uiPriority="70" w:unhideWhenUsed="0"/>
+    <w:lsdException w:name="Colorful Shading" w:semiHidden="0" w:uiPriority="71" w:unhideWhenUsed="0"/>
+    <w:lsdException w:name="Colorful List" w:semiHidden="0" w:uiPriority="72" w:unhideWhenUsed="0"/>
+    <w:lsdException w:name="Colorful Grid" w:semiHidden="0" w:uiPriority="73" w:unhideWhenUsed="0"/>
+    <w:lsdException w:name="Light Shading Accent 1" w:semiHidden="0" w:uiPriority="60" w:unhideWhenUsed="0"/>
+    <w:lsdException w:name="Light List Accent 1" w:semiHidden="0" w:uiPriority="61" w:unhideWhenUsed="0"/>
+    <w:lsdException w:name="Light Grid Accent 1" w:semiHidden="0" w:uiPriority="62" w:unhideWhenUsed="0"/>
+    <w:lsdException w:name="Medium Shading 1 Accent 1" w:semiHidden="0" w:uiPriority="63" w:unhideWhenUsed="0"/>
+    <w:lsdException w:name="Medium Shading 2 Accent 1" w:semiHidden="0" w:uiPriority="64" w:unhideWhenUsed="0"/>
+    <w:lsdException w:name="Medium List 1 Accent 1" w:semiHidden="0" w:uiPriority="65" w:unhideWhenUsed="0"/>
+    <w:lsdException w:name="Revision" w:unhideWhenUsed="0"/>
+    <w:lsdException w:name="List Paragraph" w:semiHidden="0" w:uiPriority="34" w:unhideWhenUsed="0" w:qFormat="1"/>
+    <w:lsdException w:name="Quote" w:semiHidden="0" w:uiPriority="29" w:unhideWhenUsed="0" w:qFormat="1"/>
+    <w:lsdException w:name="Intense Quote" w:semiHidden="0" w:uiPriority="30" w:unhideWhenUsed="0" w:qFormat="1"/>
+    <w:lsdException w:name="Medium List 2 Accent 1" w:semiHidden="0" w:uiPriority="66" w:unhideWhenUsed="0"/>
+    <w:lsdException w:name="Medium Grid 1 Accent 1" w:semiHidden="0" w:uiPriority="67" w:unhideWhenUsed="0"/>
+    <w:lsdException w:name="Medium Grid 2 Accent 1" w:semiHidden="0" w:uiPriority="68" w:unhideWhenUsed="0"/>
+    <w:lsdException w:name="Medium Grid 3 Accent 1" w:semiHidden="0" w:uiPriority="69" w:unhideWhenUsed="0"/>
+    <w:lsdException w:name="Dark List Accent 1" w:semiHidden="0" w:uiPriority="70" w:unhideWhenUsed="0"/>
+    <w:lsdException w:name="Colorful Shading Accent 1" w:semiHidden="0" w:uiPriority="71" w:unhideWhenUsed="0"/>
+    <w:lsdException w:name="Colorful List Accent 1" w:semiHidden="0" w:uiPriority="72" w:unhideWhenUsed="0"/>
+    <w:lsdException w:name="Colorful Grid Accent 1" w:semiHidden="0" w:uiPriority="73" w:unhideWhenUsed="0"/>
+    <w:lsdException w:name="Light Shading Accent 2" w:semiHidden="0" w:uiPriority="60" w:unhideWhenUsed="0"/>
+    <w:lsdException w:name="Light List Accent 2" w:semiHidden="0" w:uiPriority="61" w:unhideWhenUsed="0"/>
+    <w:lsdException w:name="Light Grid Accent 2" w:semiHidden="0" w:uiPriority="62" w:unhideWhenUsed="0"/>
+    <w:lsdException w:name="Medium Shading 1 Accent 2" w:semiHidden="0" w:uiPriority="63" w:unhideWhenUsed="0"/>
+    <w:lsdException w:name="Medium Shading 2 Accent 2" w:semiHidden="0" w:uiPriority="64" w:unhideWhenUsed="0"/>
+    <w:lsdException w:name="Medium List 1 Accent 2" w:semiHidden="0" w:uiPriority="65" w:unhideWhenUsed="0"/>
+    <w:lsdException w:name="Medium List 2 Accent 2" w:semiHidden="0" w:uiPriority="66" w:unhideWhenUsed="0"/>
+    <w:lsdException w:name="Medium Grid 1 Accent 2" w:semiHidden="0" w:uiPriority="67" w:unhideWhenUsed="0"/>
+    <w:lsdException w:name="Medium Grid 2 Accent 2" w:semiHidden="0" w:uiPriority="68" w:unhideWhenUsed="0"/>
+    <w:lsdException w:name="Medium Grid 3 Accent 2" w:semiHidden="0" w:uiPriority="69" w:unhideWhenUsed="0"/>
+    <w:lsdException w:name="Dark List Accent 2" w:semiHidden="0" w:uiPriority="70" w:unhideWhenUsed="0"/>
+    <w:lsdException w:name="Colorful Shading Accent 2" w:semiHidden="0" w:uiPriority="71" w:unhideWhenUsed="0"/>
+    <w:lsdException w:name="Colorful List Accent 2" w:semiHidden="0" w:uiPriority="72" w:unhideWhenUsed="0"/>
+    <w:lsdException w:name="Colorful Grid Accent 2" w:semiHidden="0" w:uiPriority="73" w:unhideWhenUsed="0"/>
+    <w:lsdException w:name="Light Shading Accent 3" w:semiHidden="0" w:uiPriority="60" w:unhideWhenUsed="0"/>
+    <w:lsdException w:name="Light List Accent 3" w:semiHidden="0" w:uiPriority="61" w:unhideWhenUsed="0"/>
+    <w:lsdException w:name="Light Grid Accent 3" w:semiHidden="0" w:uiPriority="62" w:unhideWhenUsed="0"/>
+    <w:lsdException w:name="Medium Shading 1 Accent 3" w:semiHidden="0" w:uiPriority="63" w:unhideWhenUsed="0"/>
+    <w:lsdException w:name="Medium Shading 2 Accent 3" w:semiHidden="0" w:uiPriority="64" w:unhideWhenUsed="0"/>
+    <w:lsdException w:name="Medium List 1 Accent 3" w:semiHidden="0" w:uiPriority="65" w:unhideWhenUsed="0"/>
+    <w:lsdException w:name="Medium List 2 Accent 3" w:semiHidden="0" w:uiPriority="66" w:unhideWhenUsed="0"/>
+    <w:lsdException w:name="Medium Grid 1 Accent 3" w:semiHidden="0" w:uiPriority="67" w:unhideWhenUsed="0"/>
+    <w:lsdException w:name="Medium Grid 2 Accent 3" w:semiHidden="0" w:uiPriority="68" w:unhideWhenUsed="0"/>
+    <w:lsdException w:name="Medium Grid 3 Accent 3" w:semiHidden="0" w:uiPriority="69" w:unhideWhenUsed="0"/>
+    <w:lsdException w:name="Dark List Accent 3" w:semiHidden="0" w:uiPriority="70" w:unhideWhenUsed="0"/>
+    <w:lsdException w:name="Colorful Shading Accent 3" w:semiHidden="0" w:uiPriority="71" w:unhideWhenUsed="0"/>
+    <w:lsdException w:name="Colorful List Accent 3" w:semiHidden="0" w:uiPriority="72" w:unhideWhenUsed="0"/>
+    <w:lsdException w:name="Colorful Grid Accent 3" w:semiHidden="0" w:uiPriority="73" w:unhideWhenUsed="0"/>
+    <w:lsdException w:name="Light Shading Accent 4" w:semiHidden="0" w:uiPriority="60" w:unhideWhenUsed="0"/>
+    <w:lsdException w:name="Light List Accent 4" w:semiHidden="0" w:uiPriority="61" w:unhideWhenUsed="0"/>
+    <w:lsdException w:name="Light Grid Accent 4" w:semiHidden="0" w:uiPriority="62" w:unhideWhenUsed="0"/>
+    <w:lsdException w:name="Medium Shading 1 Accent 4" w:semiHidden="0" w:uiPriority="63" w:unhideWhenUsed="0"/>
+    <w:lsdException w:name="Medium Shading 2 Accent 4" w:semiHidden="0" w:uiPriority="64" w:unhideWhenUsed="0"/>
+    <w:lsdException w:name="Medium List 1 Accent 4" w:semiHidden="0" w:uiPriority="65" w:unhideWhenUsed="0"/>
+    <w:lsdException w:name="Medium List 2 Accent 4" w:semiHidden="0" w:uiPriority="66" w:unhideWhenUsed="0"/>
+    <w:lsdException w:name="Medium Grid 1 Accent 4" w:semiHidden="0" w:uiPriority="67" w:unhideWhenUsed="0"/>
+    <w:lsdException w:name="Medium Grid 2 Accent 4" w:semiHidden="0" w:uiPriority="68" w:unhideWhenUsed="0"/>
+    <w:lsdException w:name="Medium Grid 3 Accent 4" w:semiHidden="0" w:uiPriority="69" w:unhideWhenUsed="0"/>
+    <w:lsdException w:name="Dark List Accent 4" w:semiHidden="0" w:uiPriority="70" w:unhideWhenUsed="0"/>
+    <w:lsdException w:name="Colorful Shading Accent 4" w:semiHidden="0" w:uiPriority="71" w:unhideWhenUsed="0"/>
+    <w:lsdException w:name="Colorful List Accent 4" w:semiHidden="0" w:uiPriority="72" w:unhideWhenUsed="0"/>
+    <w:lsdException w:name="Colorful Grid Accent 4" w:semiHidden="0" w:uiPriority="73" w:unhideWhenUsed="0"/>
+    <w:lsdException w:name="Light Shading Accent 5" w:semiHidden="0" w:uiPriority="60" w:unhideWhenUsed="0"/>
+    <w:lsdException w:name="Light List Accent 5" w:semiHidden="0" w:uiPriority="61" w:unhideWhenUsed="0"/>
+    <w:lsdException w:name="Light Grid Accent 5" w:semiHidden="0" w:uiPriority="62" w:unhideWhenUsed="0"/>
+    <w:lsdException w:name="Medium Shading 1 Accent 5" w:semiHidden="0" w:uiPriority="63" w:unhideWhenUsed="0"/>
+    <w:lsdException w:name="Medium Shading 2 Accent 5" w:semiHidden="0" w:uiPriority="64" w:unhideWhenUsed="0"/>
+    <w:lsdException w:name="Medium List 1 Accent 5" w:semiHidden="0" w:uiPriority="65" w:unhideWhenUsed="0"/>
+    <w:lsdException w:name="Medium List 2 Accent 5" w:semiHidden="0" w:uiPriority="66" w:unhideWhenUsed="0"/>
+    <w:lsdException w:name="Medium Grid 1 Accent 5" w:semiHidden="0" w:uiPriority="67" w:unhideWhenUsed="0"/>
+    <w:lsdException w:name="Medium Grid 2 Accent 5" w:semiHidden="0" w:uiPriority="68" w:unhideWhenUsed="0"/>
+    <w:lsdException w:name="Medium Grid 3 Accent 5" w:semiHidden="0" w:uiPriority="69" w:unhideWhenUsed="0"/>
+    <w:lsdException w:name="Dark List Accent 5" w:semiHidden="0" w:uiPriority="70" w:unhideWhenUsed="0"/>
+    <w:lsdException w:name="Colorful Shading Accent 5" w:semiHidden="0" w:uiPriority="71" w:unhideWhenUsed="0"/>
+    <w:lsdException w:name="Colorful List Accent 5" w:semiHidden="0" w:uiPriority="72" w:unhideWhenUsed="0"/>
+    <w:lsdException w:name="Colorful Grid Accent 5" w:semiHidden="0" w:uiPriority="73" w:unhideWhenUsed="0"/>
+    <w:lsdException w:name="Light Shading Accent 6" w:semiHidden="0" w:uiPriority="60" w:unhideWhenUsed="0"/>
+    <w:lsdException w:name="Light List Accent 6" w:semiHidden="0" w:uiPriority="61" w:unhideWhenUsed="0"/>
+    <w:lsdException w:name="Light Grid Accent 6" w:semiHidden="0" w:uiPriority="62" w:unhideWhenUsed="0"/>
+    <w:lsdException w:name="Medium Shading 1 Accent 6" w:semiHidden="0" w:uiPriority="63" w:unhideWhenUsed="0"/>
+    <w:lsdException w:name="Medium Shading 2 Accent 6" w:semiHidden="0" w:uiPriority="64" w:unhideWhenUsed="0"/>
+    <w:lsdException w:name="Medium List 1 Accent 6" w:semiHidden="0" w:uiPriority="65" w:unhideWhenUsed="0"/>
+    <w:lsdException w:name="Medium List 2 Accent 6" w:semiHidden="0" w:uiPriority="66" w:unhideWhenUsed="0"/>
+    <w:lsdException w:name="Medium Grid 1 Accent 6" w:semiHidden="0" w:uiPriority="67" w:unhideWhenUsed="0"/>
+    <w:lsdException w:name="Medium Grid 2 Accent 6" w:semiHidden="0" w:uiPriority="68" w:unhideWhenUsed="0"/>
+    <w:lsdException w:name="Medium Grid 3 Accent 6" w:semiHidden="0" w:uiPriority="69" w:unhideWhenUsed="0"/>
+    <w:lsdException w:name="Dark List Accent 6" w:semiHidden="0" w:uiPriority="70" w:unhideWhenUsed="0"/>
+    <w:lsdException w:name="Colorful Shading Accent 6" w:semiHidden="0" w:uiPriority="71" w:unhideWhenUsed="0"/>
+    <w:lsdException w:name="Colorful List Accent 6" w:semiHidden="0" w:uiPriority="72" w:unhideWhenUsed="0"/>
+    <w:lsdException w:name="Colorful Grid Accent 6" w:semiHidden="0" w:uiPriority="73" w:unhideWhenUsed="0"/>
+    <w:lsdException w:name="Subtle Emphasis" w:semiHidden="0" w:uiPriority="19" w:unhideWhenUsed="0" w:qFormat="1"/>
+    <w:lsdException w:name="Intense Emphasis" w:semiHidden="0" w:uiPriority="21" w:unhideWhenUsed="0" w:qFormat="1"/>
+    <w:lsdException w:name="Subtle Reference" w:semiHidden="0" w:uiPriority="31" w:unhideWhenUsed="0" w:qFormat="1"/>
+    <w:lsdException w:name="Intense Reference" w:semiHidden="0" w:uiPriority="32" w:unhideWhenUsed="0" w:qFormat="1"/>
+    <w:lsdException w:name="Book Title" w:semiHidden="0" w:uiPriority="33" w:unhideWhenUsed="0" w:qFormat="1"/>
+    <w:lsdException w:name="Bibliography" w:uiPriority="37"/>
+    <w:lsdException w:name="TOC Heading" w:uiPriority="39" w:qFormat="1"/>
   </w:latentStyles>
   <w:style w:type="paragraph" w:default="1" w:styleId="a">
     <w:name w:val="Normal"/>
@@ -12393,7 +12279,7 @@
   <a:extraClrSchemeLst/>
   <a:extLst>
     <a:ext uri="{05A4C25C-085E-4340-85A3-A5531E510DB2}">
-      <thm15:themeFamily xmlns:thm15="http://schemas.microsoft.com/office/thememl/2012/main" name="Office Theme" id="{62F939B6-93AF-4DB8-9C6B-D6C7DFDC589F}" vid="{4A3C46E8-61CC-4603-A589-7422A47A8E4A}"/>
+      <thm15:themeFamily xmlns="" xmlns:thm15="http://schemas.microsoft.com/office/thememl/2012/main" name="Office Theme" id="{62F939B6-93AF-4DB8-9C6B-D6C7DFDC589F}" vid="{4A3C46E8-61CC-4603-A589-7422A47A8E4A}"/>
     </a:ext>
   </a:extLst>
 </a:theme>

</xml_diff>